<commit_message>
Finished write-up for Task 1
</commit_message>
<xml_diff>
--- a/Project/TaskWriteups.docx
+++ b/Project/TaskWriteups.docx
@@ -3,62 +3,118 @@
 <w:document xmlns:wpc="http://schemas.microsoft.com/office/word/2010/wordprocessingCanvas" xmlns:cx="http://schemas.microsoft.com/office/drawing/2014/chartex" xmlns:cx1="http://schemas.microsoft.com/office/drawing/2015/9/8/chartex" xmlns:mc="http://schemas.openxmlformats.org/markup-compatibility/2006" xmlns:o="urn:schemas-microsoft-com:office:office" xmlns:r="http://schemas.openxmlformats.org/officeDocument/2006/relationships" xmlns:m="http://schemas.openxmlformats.org/officeDocument/2006/math" xmlns:v="urn:schemas-microsoft-com:vml" xmlns:wp14="http://schemas.microsoft.com/office/word/2010/wordprocessingDrawing" xmlns:wp="http://schemas.openxmlformats.org/drawingml/2006/wordprocessingDrawing" xmlns:w10="urn:schemas-microsoft-com:office:word" xmlns:w="http://schemas.openxmlformats.org/wordprocessingml/2006/main" xmlns:w14="http://schemas.microsoft.com/office/word/2010/wordml" xmlns:w15="http://schemas.microsoft.com/office/word/2012/wordml" xmlns:w16se="http://schemas.microsoft.com/office/word/2015/wordml/symex" xmlns:wpg="http://schemas.microsoft.com/office/word/2010/wordprocessingGroup" xmlns:wpi="http://schemas.microsoft.com/office/word/2010/wordprocessingInk" xmlns:wne="http://schemas.microsoft.com/office/word/2006/wordml" xmlns:wps="http://schemas.microsoft.com/office/word/2010/wordprocessingShape" mc:Ignorable="w14 w15 w16se wp14">
   <w:body>
     <w:p>
+      <w:pPr>
+        <w:rPr>
+          <w:rFonts w:ascii="Times New Roman" w:hAnsi="Times New Roman" w:cs="Times New Roman"/>
+        </w:rPr>
+      </w:pPr>
       <w:proofErr w:type="spellStart"/>
       <w:r>
+        <w:rPr>
+          <w:rFonts w:ascii="Times New Roman" w:hAnsi="Times New Roman" w:cs="Times New Roman"/>
+        </w:rPr>
         <w:t>Capt</w:t>
       </w:r>
       <w:proofErr w:type="spellEnd"/>
       <w:r>
+        <w:rPr>
+          <w:rFonts w:ascii="Times New Roman" w:hAnsi="Times New Roman" w:cs="Times New Roman"/>
+        </w:rPr>
         <w:t xml:space="preserve"> </w:t>
       </w:r>
       <w:proofErr w:type="spellStart"/>
       <w:r>
+        <w:rPr>
+          <w:rFonts w:ascii="Times New Roman" w:hAnsi="Times New Roman" w:cs="Times New Roman"/>
+        </w:rPr>
         <w:t>Alamri</w:t>
       </w:r>
       <w:proofErr w:type="spellEnd"/>
       <w:r>
+        <w:rPr>
+          <w:rFonts w:ascii="Times New Roman" w:hAnsi="Times New Roman" w:cs="Times New Roman"/>
+        </w:rPr>
         <w:t>,</w:t>
       </w:r>
       <w:r>
+        <w:rPr>
+          <w:rFonts w:ascii="Times New Roman" w:hAnsi="Times New Roman" w:cs="Times New Roman"/>
+        </w:rPr>
         <w:t xml:space="preserve"> 2Lt Hayden, 2Lt Mireles</w:t>
       </w:r>
     </w:p>
     <w:p>
-      <w:r>
+      <w:pPr>
+        <w:rPr>
+          <w:rFonts w:ascii="Times New Roman" w:hAnsi="Times New Roman" w:cs="Times New Roman"/>
+        </w:rPr>
+      </w:pPr>
+      <w:r>
+        <w:rPr>
+          <w:rFonts w:ascii="Times New Roman" w:hAnsi="Times New Roman" w:cs="Times New Roman"/>
+        </w:rPr>
         <w:t xml:space="preserve">Cyber Attack Project </w:t>
       </w:r>
       <w:proofErr w:type="spellStart"/>
       <w:r>
+        <w:rPr>
+          <w:rFonts w:ascii="Times New Roman" w:hAnsi="Times New Roman" w:cs="Times New Roman"/>
+        </w:rPr>
         <w:t>Writeups</w:t>
       </w:r>
       <w:proofErr w:type="spellEnd"/>
     </w:p>
-    <w:p/>
-    <w:p>
-      <w:r>
-        <w:rPr>
+    <w:p>
+      <w:pPr>
+        <w:rPr>
+          <w:rFonts w:ascii="Times New Roman" w:hAnsi="Times New Roman" w:cs="Times New Roman"/>
+        </w:rPr>
+      </w:pPr>
+      <w:bookmarkStart w:id="0" w:name="_GoBack"/>
+      <w:bookmarkEnd w:id="0"/>
+    </w:p>
+    <w:p>
+      <w:pPr>
+        <w:rPr>
+          <w:rFonts w:ascii="Times New Roman" w:hAnsi="Times New Roman" w:cs="Times New Roman"/>
+        </w:rPr>
+      </w:pPr>
+      <w:r>
+        <w:rPr>
+          <w:rFonts w:ascii="Times New Roman" w:hAnsi="Times New Roman" w:cs="Times New Roman"/>
           <w:b/>
         </w:rPr>
         <w:t>Task 1:  Hitchhiker’s Guide to the Galaxy</w:t>
       </w:r>
     </w:p>
     <w:p>
-      <w:r>
-        <w:t xml:space="preserve">How did the server respond?  Why?  Explain the ports used by both computers as well as the flags set for all packets.  Provide a Wireshark screenshot showing just the packets flowing between </w:t>
-      </w:r>
-      <w:r>
-        <w:t xml:space="preserve">your computer and the server.  </w:t>
-      </w:r>
-    </w:p>
-    <w:p>
-      <w:r>
-        <w:rPr>
+      <w:pPr>
+        <w:rPr>
+          <w:rFonts w:ascii="Times New Roman" w:hAnsi="Times New Roman" w:cs="Times New Roman"/>
+        </w:rPr>
+      </w:pPr>
+      <w:r>
+        <w:rPr>
+          <w:rFonts w:ascii="Times New Roman" w:hAnsi="Times New Roman" w:cs="Times New Roman"/>
+        </w:rPr>
+        <w:t xml:space="preserve">How did the server respond?  Why?  Explain the ports used by both computers as well as the flags set for all packets.  Provide a Wireshark screenshot showing just the packets flowing between your computer and the server.  </w:t>
+      </w:r>
+    </w:p>
+    <w:p>
+      <w:pPr>
+        <w:rPr>
+          <w:rFonts w:ascii="Times New Roman" w:hAnsi="Times New Roman" w:cs="Times New Roman"/>
+        </w:rPr>
+      </w:pPr>
+      <w:r>
+        <w:rPr>
+          <w:rFonts w:ascii="Times New Roman" w:hAnsi="Times New Roman" w:cs="Times New Roman"/>
           <w:noProof/>
         </w:rPr>
         <mc:AlternateContent>
           <mc:Choice Requires="wps">
             <w:drawing>
-              <wp:anchor distT="0" distB="0" distL="114300" distR="114300" simplePos="0" relativeHeight="251659264" behindDoc="0" locked="0" layoutInCell="1" allowOverlap="1">
+              <wp:anchor distT="0" distB="0" distL="114300" distR="114300" simplePos="0" relativeHeight="251658240" behindDoc="0" locked="0" layoutInCell="1" allowOverlap="1">
                 <wp:simplePos x="0" y="0"/>
                 <wp:positionH relativeFrom="column">
                   <wp:posOffset>3467100</wp:posOffset>
@@ -126,17 +182,18 @@
           </mc:Choice>
           <mc:Fallback>
             <w:pict>
-              <v:rect w14:anchorId="6AF7BD7D" id="Rectangle 3" o:spid="_x0000_s1026" style="position:absolute;margin-left:273pt;margin-top:52.8pt;width:60.75pt;height:22.5pt;z-index:251659264;visibility:visible;mso-wrap-style:square;mso-width-percent:0;mso-height-percent:0;mso-wrap-distance-left:9pt;mso-wrap-distance-top:0;mso-wrap-distance-right:9pt;mso-wrap-distance-bottom:0;mso-position-horizontal:absolute;mso-position-horizontal-relative:text;mso-position-vertical:absolute;mso-position-vertical-relative:text;mso-width-percent:0;mso-height-percent:0;mso-width-relative:margin;mso-height-relative:margin;v-text-anchor:middle" o:gfxdata="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" filled="f" strokecolor="red" strokeweight="2.25pt"/>
+              <v:rect w14:anchorId="77862334" id="Rectangle 3" o:spid="_x0000_s1026" style="position:absolute;margin-left:273pt;margin-top:52.8pt;width:60.75pt;height:22.5pt;z-index:251658240;visibility:visible;mso-wrap-style:square;mso-width-percent:0;mso-height-percent:0;mso-wrap-distance-left:9pt;mso-wrap-distance-top:0;mso-wrap-distance-right:9pt;mso-wrap-distance-bottom:0;mso-position-horizontal:absolute;mso-position-horizontal-relative:text;mso-position-vertical:absolute;mso-position-vertical-relative:text;mso-width-percent:0;mso-height-percent:0;mso-width-relative:margin;mso-height-relative:margin;v-text-anchor:middle" o:gfxdata="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" filled="f" strokecolor="red" strokeweight="2.25pt"/>
             </w:pict>
           </mc:Fallback>
         </mc:AlternateContent>
       </w:r>
       <w:r>
         <w:rPr>
+          <w:rFonts w:ascii="Times New Roman" w:hAnsi="Times New Roman" w:cs="Times New Roman"/>
           <w:noProof/>
         </w:rPr>
         <w:drawing>
-          <wp:anchor distT="0" distB="0" distL="114300" distR="114300" simplePos="0" relativeHeight="251658240" behindDoc="0" locked="0" layoutInCell="1" allowOverlap="1">
+          <wp:anchor distT="0" distB="0" distL="114300" distR="114300" simplePos="0" relativeHeight="251657216" behindDoc="0" locked="0" layoutInCell="1" allowOverlap="1">
             <wp:simplePos x="0" y="0"/>
             <wp:positionH relativeFrom="margin">
               <wp:align>center</wp:align>
@@ -192,10 +249,24 @@
         </w:drawing>
       </w:r>
       <w:r>
-        <w:t>10 Packets captured in Wireshark:</w:t>
-      </w:r>
-    </w:p>
-    <w:p/>
+        <w:rPr>
+          <w:rFonts w:ascii="Times New Roman" w:hAnsi="Times New Roman" w:cs="Times New Roman"/>
+        </w:rPr>
+        <w:t>10 Packets captured in Wireshark</w:t>
+      </w:r>
+      <w:r>
+        <w:rPr>
+          <w:rFonts w:ascii="Times New Roman" w:hAnsi="Times New Roman" w:cs="Times New Roman"/>
+        </w:rPr>
+        <w:t>, the source and destination ports are boxed in red</w:t>
+      </w:r>
+      <w:r>
+        <w:rPr>
+          <w:rFonts w:ascii="Times New Roman" w:hAnsi="Times New Roman" w:cs="Times New Roman"/>
+        </w:rPr>
+        <w:t>:</w:t>
+      </w:r>
+    </w:p>
     <w:p>
       <w:pPr>
         <w:pStyle w:val="ListParagraph"/>
@@ -203,16 +274,17 @@
           <w:ilvl w:val="0"/>
           <w:numId w:val="1"/>
         </w:numPr>
-      </w:pPr>
-      <w:r>
-        <w:t>The server responded “The answer is 42 of course!”</w:t>
-      </w:r>
-    </w:p>
-    <w:p>
-      <w:bookmarkStart w:id="0" w:name="_GoBack"/>
-      <w:bookmarkEnd w:id="0"/>
-    </w:p>
-    <w:p/>
+        <w:rPr>
+          <w:rFonts w:ascii="Times New Roman" w:hAnsi="Times New Roman" w:cs="Times New Roman"/>
+        </w:rPr>
+      </w:pPr>
+      <w:r>
+        <w:rPr>
+          <w:rFonts w:ascii="Times New Roman" w:hAnsi="Times New Roman" w:cs="Times New Roman"/>
+        </w:rPr>
+        <w:t>The server uses port 4242 and our computer uses port 55994.</w:t>
+      </w:r>
+    </w:p>
     <w:p>
       <w:pPr>
         <w:pStyle w:val="ListParagraph"/>
@@ -220,17 +292,894 @@
           <w:ilvl w:val="0"/>
           <w:numId w:val="1"/>
         </w:numPr>
-      </w:pPr>
-      <w:r>
-        <w:t>The server used port 4242, and our client utilized 55994</w:t>
-      </w:r>
-    </w:p>
-    <w:p>
-      <w:pPr>
-        <w:ind w:left="720"/>
-      </w:pPr>
-    </w:p>
-    <w:p/>
+        <w:rPr>
+          <w:rFonts w:ascii="Times New Roman" w:hAnsi="Times New Roman" w:cs="Times New Roman"/>
+        </w:rPr>
+      </w:pPr>
+      <w:r>
+        <w:rPr>
+          <w:rFonts w:ascii="Times New Roman" w:hAnsi="Times New Roman" w:cs="Times New Roman"/>
+        </w:rPr>
+        <w:t>Packets 3, 4, and 5 are used to complete the 3 way handshake.</w:t>
+      </w:r>
+    </w:p>
+    <w:p>
+      <w:pPr>
+        <w:pStyle w:val="ListParagraph"/>
+        <w:numPr>
+          <w:ilvl w:val="1"/>
+          <w:numId w:val="1"/>
+        </w:numPr>
+        <w:rPr>
+          <w:rFonts w:ascii="Times New Roman" w:hAnsi="Times New Roman" w:cs="Times New Roman"/>
+        </w:rPr>
+      </w:pPr>
+      <w:r>
+        <w:rPr>
+          <w:rFonts w:ascii="Times New Roman" w:hAnsi="Times New Roman" w:cs="Times New Roman"/>
+        </w:rPr>
+        <w:t>Packet 3 – SYN flag set, from our computer</w:t>
+      </w:r>
+    </w:p>
+    <w:p>
+      <w:pPr>
+        <w:pStyle w:val="ListParagraph"/>
+        <w:numPr>
+          <w:ilvl w:val="1"/>
+          <w:numId w:val="1"/>
+        </w:numPr>
+        <w:rPr>
+          <w:rFonts w:ascii="Times New Roman" w:hAnsi="Times New Roman" w:cs="Times New Roman"/>
+        </w:rPr>
+      </w:pPr>
+      <w:r>
+        <w:rPr>
+          <w:rFonts w:ascii="Times New Roman" w:hAnsi="Times New Roman" w:cs="Times New Roman"/>
+        </w:rPr>
+        <w:t>Packet 4 – response from server, SYN and ACK flags set</w:t>
+      </w:r>
+    </w:p>
+    <w:p>
+      <w:pPr>
+        <w:pStyle w:val="ListParagraph"/>
+        <w:numPr>
+          <w:ilvl w:val="1"/>
+          <w:numId w:val="1"/>
+        </w:numPr>
+        <w:rPr>
+          <w:rFonts w:ascii="Times New Roman" w:hAnsi="Times New Roman" w:cs="Times New Roman"/>
+        </w:rPr>
+      </w:pPr>
+      <w:r>
+        <w:rPr>
+          <w:rFonts w:ascii="Times New Roman" w:hAnsi="Times New Roman" w:cs="Times New Roman"/>
+        </w:rPr>
+        <w:t>Packet 5 – local computer sending ACK packet with no data</w:t>
+      </w:r>
+    </w:p>
+    <w:p>
+      <w:pPr>
+        <w:pStyle w:val="ListParagraph"/>
+        <w:numPr>
+          <w:ilvl w:val="0"/>
+          <w:numId w:val="1"/>
+        </w:numPr>
+        <w:rPr>
+          <w:rFonts w:ascii="Times New Roman" w:hAnsi="Times New Roman" w:cs="Times New Roman"/>
+        </w:rPr>
+      </w:pPr>
+      <w:r>
+        <w:rPr>
+          <w:rFonts w:ascii="Times New Roman" w:hAnsi="Times New Roman" w:cs="Times New Roman"/>
+        </w:rPr>
+        <w:t>Packet 6 has the ACK and PUSH flags set, telling the server to immediately send a response.  The data contains our question to the server</w:t>
+      </w:r>
+      <w:r>
+        <w:rPr>
+          <w:rFonts w:ascii="Times New Roman" w:hAnsi="Times New Roman" w:cs="Times New Roman"/>
+        </w:rPr>
+        <w:t>, preceded by 0xcc</w:t>
+      </w:r>
+      <w:r>
+        <w:rPr>
+          <w:rFonts w:ascii="Times New Roman" w:hAnsi="Times New Roman" w:cs="Times New Roman"/>
+        </w:rPr>
+        <w:t xml:space="preserve">. </w:t>
+      </w:r>
+    </w:p>
+    <w:p>
+      <w:pPr>
+        <w:rPr>
+          <w:rFonts w:ascii="Times New Roman" w:hAnsi="Times New Roman" w:cs="Times New Roman"/>
+        </w:rPr>
+      </w:pPr>
+      <w:r>
+        <w:rPr>
+          <w:rFonts w:ascii="Times New Roman" w:hAnsi="Times New Roman" w:cs="Times New Roman"/>
+          <w:noProof/>
+        </w:rPr>
+        <mc:AlternateContent>
+          <mc:Choice Requires="wps">
+            <w:drawing>
+              <wp:anchor distT="0" distB="0" distL="114300" distR="114300" simplePos="0" relativeHeight="251671552" behindDoc="0" locked="0" layoutInCell="1" allowOverlap="1" wp14:anchorId="4D535175" wp14:editId="1068CCCC">
+                <wp:simplePos x="0" y="0"/>
+                <wp:positionH relativeFrom="column">
+                  <wp:posOffset>1447800</wp:posOffset>
+                </wp:positionH>
+                <wp:positionV relativeFrom="paragraph">
+                  <wp:posOffset>1945640</wp:posOffset>
+                </wp:positionV>
+                <wp:extent cx="304800" cy="228600"/>
+                <wp:effectExtent l="19050" t="19050" r="19050" b="19050"/>
+                <wp:wrapNone/>
+                <wp:docPr id="11" name="Rectangle 11"/>
+                <wp:cNvGraphicFramePr/>
+                <a:graphic xmlns:a="http://schemas.openxmlformats.org/drawingml/2006/main">
+                  <a:graphicData uri="http://schemas.microsoft.com/office/word/2010/wordprocessingShape">
+                    <wps:wsp>
+                      <wps:cNvSpPr/>
+                      <wps:spPr>
+                        <a:xfrm>
+                          <a:off x="0" y="0"/>
+                          <a:ext cx="304800" cy="228600"/>
+                        </a:xfrm>
+                        <a:prstGeom prst="rect">
+                          <a:avLst/>
+                        </a:prstGeom>
+                        <a:noFill/>
+                        <a:ln w="28575">
+                          <a:solidFill>
+                            <a:srgbClr val="FF0000"/>
+                          </a:solidFill>
+                        </a:ln>
+                      </wps:spPr>
+                      <wps:style>
+                        <a:lnRef idx="2">
+                          <a:schemeClr val="accent1">
+                            <a:shade val="50000"/>
+                          </a:schemeClr>
+                        </a:lnRef>
+                        <a:fillRef idx="1">
+                          <a:schemeClr val="accent1"/>
+                        </a:fillRef>
+                        <a:effectRef idx="0">
+                          <a:schemeClr val="accent1"/>
+                        </a:effectRef>
+                        <a:fontRef idx="minor">
+                          <a:schemeClr val="lt1"/>
+                        </a:fontRef>
+                      </wps:style>
+                      <wps:bodyPr rot="0" spcFirstLastPara="0" vertOverflow="overflow" horzOverflow="overflow" vert="horz" wrap="square" lIns="91440" tIns="45720" rIns="91440" bIns="45720" numCol="1" spcCol="0" rtlCol="0" fromWordArt="0" anchor="ctr" anchorCtr="0" forceAA="0" compatLnSpc="1">
+                        <a:prstTxWarp prst="textNoShape">
+                          <a:avLst/>
+                        </a:prstTxWarp>
+                        <a:noAutofit/>
+                      </wps:bodyPr>
+                    </wps:wsp>
+                  </a:graphicData>
+                </a:graphic>
+                <wp14:sizeRelH relativeFrom="margin">
+                  <wp14:pctWidth>0</wp14:pctWidth>
+                </wp14:sizeRelH>
+                <wp14:sizeRelV relativeFrom="margin">
+                  <wp14:pctHeight>0</wp14:pctHeight>
+                </wp14:sizeRelV>
+              </wp:anchor>
+            </w:drawing>
+          </mc:Choice>
+          <mc:Fallback>
+            <w:pict>
+              <v:rect w14:anchorId="64E098B0" id="Rectangle 11" o:spid="_x0000_s1026" style="position:absolute;margin-left:114pt;margin-top:153.2pt;width:24pt;height:18pt;z-index:251671552;visibility:visible;mso-wrap-style:square;mso-width-percent:0;mso-height-percent:0;mso-wrap-distance-left:9pt;mso-wrap-distance-top:0;mso-wrap-distance-right:9pt;mso-wrap-distance-bottom:0;mso-position-horizontal:absolute;mso-position-horizontal-relative:text;mso-position-vertical:absolute;mso-position-vertical-relative:text;mso-width-percent:0;mso-height-percent:0;mso-width-relative:margin;mso-height-relative:margin;v-text-anchor:middle" o:gfxdata="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" filled="f" strokecolor="red" strokeweight="2.25pt"/>
+            </w:pict>
+          </mc:Fallback>
+        </mc:AlternateContent>
+      </w:r>
+      <w:r>
+        <w:rPr>
+          <w:rFonts w:ascii="Times New Roman" w:hAnsi="Times New Roman" w:cs="Times New Roman"/>
+          <w:noProof/>
+        </w:rPr>
+        <mc:AlternateContent>
+          <mc:Choice Requires="wps">
+            <w:drawing>
+              <wp:anchor distT="0" distB="0" distL="114300" distR="114300" simplePos="0" relativeHeight="251662336" behindDoc="0" locked="0" layoutInCell="1" allowOverlap="1" wp14:anchorId="4784C832" wp14:editId="4C010910">
+                <wp:simplePos x="0" y="0"/>
+                <wp:positionH relativeFrom="column">
+                  <wp:posOffset>3495675</wp:posOffset>
+                </wp:positionH>
+                <wp:positionV relativeFrom="paragraph">
+                  <wp:posOffset>1983740</wp:posOffset>
+                </wp:positionV>
+                <wp:extent cx="1181100" cy="895350"/>
+                <wp:effectExtent l="19050" t="19050" r="19050" b="19050"/>
+                <wp:wrapNone/>
+                <wp:docPr id="5" name="Rectangle 5"/>
+                <wp:cNvGraphicFramePr/>
+                <a:graphic xmlns:a="http://schemas.openxmlformats.org/drawingml/2006/main">
+                  <a:graphicData uri="http://schemas.microsoft.com/office/word/2010/wordprocessingShape">
+                    <wps:wsp>
+                      <wps:cNvSpPr/>
+                      <wps:spPr>
+                        <a:xfrm>
+                          <a:off x="0" y="0"/>
+                          <a:ext cx="1181100" cy="895350"/>
+                        </a:xfrm>
+                        <a:prstGeom prst="rect">
+                          <a:avLst/>
+                        </a:prstGeom>
+                        <a:noFill/>
+                        <a:ln w="28575">
+                          <a:solidFill>
+                            <a:srgbClr val="FF0000"/>
+                          </a:solidFill>
+                        </a:ln>
+                      </wps:spPr>
+                      <wps:style>
+                        <a:lnRef idx="2">
+                          <a:schemeClr val="accent1">
+                            <a:shade val="50000"/>
+                          </a:schemeClr>
+                        </a:lnRef>
+                        <a:fillRef idx="1">
+                          <a:schemeClr val="accent1"/>
+                        </a:fillRef>
+                        <a:effectRef idx="0">
+                          <a:schemeClr val="accent1"/>
+                        </a:effectRef>
+                        <a:fontRef idx="minor">
+                          <a:schemeClr val="lt1"/>
+                        </a:fontRef>
+                      </wps:style>
+                      <wps:bodyPr rot="0" spcFirstLastPara="0" vertOverflow="overflow" horzOverflow="overflow" vert="horz" wrap="square" lIns="91440" tIns="45720" rIns="91440" bIns="45720" numCol="1" spcCol="0" rtlCol="0" fromWordArt="0" anchor="ctr" anchorCtr="0" forceAA="0" compatLnSpc="1">
+                        <a:prstTxWarp prst="textNoShape">
+                          <a:avLst/>
+                        </a:prstTxWarp>
+                        <a:noAutofit/>
+                      </wps:bodyPr>
+                    </wps:wsp>
+                  </a:graphicData>
+                </a:graphic>
+                <wp14:sizeRelH relativeFrom="margin">
+                  <wp14:pctWidth>0</wp14:pctWidth>
+                </wp14:sizeRelH>
+                <wp14:sizeRelV relativeFrom="margin">
+                  <wp14:pctHeight>0</wp14:pctHeight>
+                </wp14:sizeRelV>
+              </wp:anchor>
+            </w:drawing>
+          </mc:Choice>
+          <mc:Fallback>
+            <w:pict>
+              <v:rect w14:anchorId="53447296" id="Rectangle 5" o:spid="_x0000_s1026" style="position:absolute;margin-left:275.25pt;margin-top:156.2pt;width:93pt;height:70.5pt;z-index:251662336;visibility:visible;mso-wrap-style:square;mso-width-percent:0;mso-height-percent:0;mso-wrap-distance-left:9pt;mso-wrap-distance-top:0;mso-wrap-distance-right:9pt;mso-wrap-distance-bottom:0;mso-position-horizontal:absolute;mso-position-horizontal-relative:text;mso-position-vertical:absolute;mso-position-vertical-relative:text;mso-width-percent:0;mso-height-percent:0;mso-width-relative:margin;mso-height-relative:margin;v-text-anchor:middle" o:gfxdata="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" filled="f" strokecolor="red" strokeweight="2.25pt"/>
+            </w:pict>
+          </mc:Fallback>
+        </mc:AlternateContent>
+      </w:r>
+      <w:r>
+        <w:rPr>
+          <w:rFonts w:ascii="Times New Roman" w:hAnsi="Times New Roman" w:cs="Times New Roman"/>
+          <w:noProof/>
+        </w:rPr>
+        <mc:AlternateContent>
+          <mc:Choice Requires="wps">
+            <w:drawing>
+              <wp:anchor distT="0" distB="0" distL="114300" distR="114300" simplePos="0" relativeHeight="251660288" behindDoc="0" locked="0" layoutInCell="1" allowOverlap="1" wp14:anchorId="3DEBA209" wp14:editId="13B41607">
+                <wp:simplePos x="0" y="0"/>
+                <wp:positionH relativeFrom="column">
+                  <wp:posOffset>923925</wp:posOffset>
+                </wp:positionH>
+                <wp:positionV relativeFrom="paragraph">
+                  <wp:posOffset>1231265</wp:posOffset>
+                </wp:positionV>
+                <wp:extent cx="1924050" cy="285750"/>
+                <wp:effectExtent l="19050" t="19050" r="19050" b="19050"/>
+                <wp:wrapNone/>
+                <wp:docPr id="4" name="Rectangle 4"/>
+                <wp:cNvGraphicFramePr/>
+                <a:graphic xmlns:a="http://schemas.openxmlformats.org/drawingml/2006/main">
+                  <a:graphicData uri="http://schemas.microsoft.com/office/word/2010/wordprocessingShape">
+                    <wps:wsp>
+                      <wps:cNvSpPr/>
+                      <wps:spPr>
+                        <a:xfrm>
+                          <a:off x="0" y="0"/>
+                          <a:ext cx="1924050" cy="285750"/>
+                        </a:xfrm>
+                        <a:prstGeom prst="rect">
+                          <a:avLst/>
+                        </a:prstGeom>
+                        <a:noFill/>
+                        <a:ln w="28575">
+                          <a:solidFill>
+                            <a:srgbClr val="FF0000"/>
+                          </a:solidFill>
+                        </a:ln>
+                      </wps:spPr>
+                      <wps:style>
+                        <a:lnRef idx="2">
+                          <a:schemeClr val="accent1">
+                            <a:shade val="50000"/>
+                          </a:schemeClr>
+                        </a:lnRef>
+                        <a:fillRef idx="1">
+                          <a:schemeClr val="accent1"/>
+                        </a:fillRef>
+                        <a:effectRef idx="0">
+                          <a:schemeClr val="accent1"/>
+                        </a:effectRef>
+                        <a:fontRef idx="minor">
+                          <a:schemeClr val="lt1"/>
+                        </a:fontRef>
+                      </wps:style>
+                      <wps:bodyPr rot="0" spcFirstLastPara="0" vertOverflow="overflow" horzOverflow="overflow" vert="horz" wrap="square" lIns="91440" tIns="45720" rIns="91440" bIns="45720" numCol="1" spcCol="0" rtlCol="0" fromWordArt="0" anchor="ctr" anchorCtr="0" forceAA="0" compatLnSpc="1">
+                        <a:prstTxWarp prst="textNoShape">
+                          <a:avLst/>
+                        </a:prstTxWarp>
+                        <a:noAutofit/>
+                      </wps:bodyPr>
+                    </wps:wsp>
+                  </a:graphicData>
+                </a:graphic>
+                <wp14:sizeRelH relativeFrom="margin">
+                  <wp14:pctWidth>0</wp14:pctWidth>
+                </wp14:sizeRelH>
+                <wp14:sizeRelV relativeFrom="margin">
+                  <wp14:pctHeight>0</wp14:pctHeight>
+                </wp14:sizeRelV>
+              </wp:anchor>
+            </w:drawing>
+          </mc:Choice>
+          <mc:Fallback>
+            <w:pict>
+              <v:rect w14:anchorId="46C53A0A" id="Rectangle 4" o:spid="_x0000_s1026" style="position:absolute;margin-left:72.75pt;margin-top:96.95pt;width:151.5pt;height:22.5pt;z-index:251660288;visibility:visible;mso-wrap-style:square;mso-width-percent:0;mso-height-percent:0;mso-wrap-distance-left:9pt;mso-wrap-distance-top:0;mso-wrap-distance-right:9pt;mso-wrap-distance-bottom:0;mso-position-horizontal:absolute;mso-position-horizontal-relative:text;mso-position-vertical:absolute;mso-position-vertical-relative:text;mso-width-percent:0;mso-height-percent:0;mso-width-relative:margin;mso-height-relative:margin;v-text-anchor:middle" o:gfxdata="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" filled="f" strokecolor="red" strokeweight="2.25pt"/>
+            </w:pict>
+          </mc:Fallback>
+        </mc:AlternateContent>
+      </w:r>
+      <w:r>
+        <w:rPr>
+          <w:noProof/>
+        </w:rPr>
+        <w:drawing>
+          <wp:inline distT="0" distB="0" distL="0" distR="0" wp14:anchorId="60B07501" wp14:editId="44A57264">
+            <wp:extent cx="6360596" cy="2867025"/>
+            <wp:effectExtent l="0" t="0" r="2540" b="0"/>
+            <wp:docPr id="1" name="Picture 1"/>
+            <wp:cNvGraphicFramePr>
+              <a:graphicFrameLocks xmlns:a="http://schemas.openxmlformats.org/drawingml/2006/main" noChangeAspect="1"/>
+            </wp:cNvGraphicFramePr>
+            <a:graphic xmlns:a="http://schemas.openxmlformats.org/drawingml/2006/main">
+              <a:graphicData uri="http://schemas.openxmlformats.org/drawingml/2006/picture">
+                <pic:pic xmlns:pic="http://schemas.openxmlformats.org/drawingml/2006/picture">
+                  <pic:nvPicPr>
+                    <pic:cNvPr id="1" name=""/>
+                    <pic:cNvPicPr/>
+                  </pic:nvPicPr>
+                  <pic:blipFill>
+                    <a:blip r:embed="rId6"/>
+                    <a:stretch>
+                      <a:fillRect/>
+                    </a:stretch>
+                  </pic:blipFill>
+                  <pic:spPr>
+                    <a:xfrm>
+                      <a:off x="0" y="0"/>
+                      <a:ext cx="6366538" cy="2869704"/>
+                    </a:xfrm>
+                    <a:prstGeom prst="rect">
+                      <a:avLst/>
+                    </a:prstGeom>
+                  </pic:spPr>
+                </pic:pic>
+              </a:graphicData>
+            </a:graphic>
+          </wp:inline>
+        </w:drawing>
+      </w:r>
+    </w:p>
+    <w:p>
+      <w:pPr>
+        <w:rPr>
+          <w:rFonts w:ascii="Times New Roman" w:hAnsi="Times New Roman" w:cs="Times New Roman"/>
+        </w:rPr>
+      </w:pPr>
+    </w:p>
+    <w:p>
+      <w:pPr>
+        <w:pStyle w:val="ListParagraph"/>
+        <w:numPr>
+          <w:ilvl w:val="0"/>
+          <w:numId w:val="1"/>
+        </w:numPr>
+        <w:rPr>
+          <w:rFonts w:ascii="Times New Roman" w:hAnsi="Times New Roman" w:cs="Times New Roman"/>
+        </w:rPr>
+      </w:pPr>
+      <w:r>
+        <w:rPr>
+          <w:rFonts w:ascii="Times New Roman" w:hAnsi="Times New Roman" w:cs="Times New Roman"/>
+        </w:rPr>
+        <w:lastRenderedPageBreak/>
+        <w:t>Packet 7</w:t>
+      </w:r>
+      <w:r>
+        <w:rPr>
+          <w:rFonts w:ascii="Times New Roman" w:hAnsi="Times New Roman" w:cs="Times New Roman"/>
+        </w:rPr>
+        <w:t xml:space="preserve"> – from server to our client, is an ACK packet with no data, </w:t>
+      </w:r>
+      <w:r>
+        <w:rPr>
+          <w:rFonts w:ascii="Times New Roman" w:hAnsi="Times New Roman" w:cs="Times New Roman"/>
+        </w:rPr>
+        <w:t xml:space="preserve">followed by its response </w:t>
+      </w:r>
+      <w:r>
+        <w:rPr>
+          <w:rFonts w:ascii="Times New Roman" w:hAnsi="Times New Roman" w:cs="Times New Roman"/>
+        </w:rPr>
+        <w:t xml:space="preserve">to the question we sent </w:t>
+      </w:r>
+      <w:r>
+        <w:rPr>
+          <w:rFonts w:ascii="Times New Roman" w:hAnsi="Times New Roman" w:cs="Times New Roman"/>
+        </w:rPr>
+        <w:t>in Packet 8.</w:t>
+      </w:r>
+    </w:p>
+    <w:p>
+      <w:pPr>
+        <w:pStyle w:val="ListParagraph"/>
+        <w:numPr>
+          <w:ilvl w:val="0"/>
+          <w:numId w:val="1"/>
+        </w:numPr>
+        <w:rPr>
+          <w:rFonts w:ascii="Times New Roman" w:hAnsi="Times New Roman" w:cs="Times New Roman"/>
+        </w:rPr>
+      </w:pPr>
+      <w:r>
+        <w:rPr>
+          <w:rFonts w:ascii="Times New Roman" w:hAnsi="Times New Roman" w:cs="Times New Roman"/>
+        </w:rPr>
+        <w:t>Packet 8</w:t>
+      </w:r>
+      <w:r>
+        <w:rPr>
+          <w:rFonts w:ascii="Times New Roman" w:hAnsi="Times New Roman" w:cs="Times New Roman"/>
+        </w:rPr>
+        <w:t xml:space="preserve"> – from server to our client,</w:t>
+      </w:r>
+      <w:r>
+        <w:rPr>
+          <w:rFonts w:ascii="Times New Roman" w:hAnsi="Times New Roman" w:cs="Times New Roman"/>
+        </w:rPr>
+        <w:t xml:space="preserve"> has the FIN flag set, indicating the termination of the TCP session,</w:t>
+      </w:r>
+      <w:r>
+        <w:rPr>
+          <w:rFonts w:ascii="Times New Roman" w:hAnsi="Times New Roman" w:cs="Times New Roman"/>
+        </w:rPr>
+        <w:t xml:space="preserve"> the</w:t>
+      </w:r>
+      <w:r>
+        <w:rPr>
+          <w:rFonts w:ascii="Times New Roman" w:hAnsi="Times New Roman" w:cs="Times New Roman"/>
+        </w:rPr>
+        <w:t xml:space="preserve"> PUSH flag set – indicating it wants an immediate response, and the ACK flag set</w:t>
+      </w:r>
+      <w:r>
+        <w:rPr>
+          <w:rFonts w:ascii="Times New Roman" w:hAnsi="Times New Roman" w:cs="Times New Roman"/>
+        </w:rPr>
+        <w:t xml:space="preserve"> indicating successful receipt of our previous packet</w:t>
+      </w:r>
+      <w:r>
+        <w:rPr>
+          <w:rFonts w:ascii="Times New Roman" w:hAnsi="Times New Roman" w:cs="Times New Roman"/>
+        </w:rPr>
+        <w:t>.</w:t>
+      </w:r>
+    </w:p>
+    <w:p>
+      <w:pPr>
+        <w:pStyle w:val="ListParagraph"/>
+        <w:numPr>
+          <w:ilvl w:val="1"/>
+          <w:numId w:val="1"/>
+        </w:numPr>
+        <w:rPr>
+          <w:rFonts w:ascii="Times New Roman" w:hAnsi="Times New Roman" w:cs="Times New Roman"/>
+        </w:rPr>
+      </w:pPr>
+      <w:r>
+        <w:rPr>
+          <w:rFonts w:ascii="Times New Roman" w:hAnsi="Times New Roman" w:cs="Times New Roman"/>
+        </w:rPr>
+        <w:t>Its data contains the response to our question:  “The answer is 42 of course!”</w:t>
+      </w:r>
+    </w:p>
+    <w:p>
+      <w:pPr>
+        <w:pStyle w:val="ListParagraph"/>
+        <w:ind w:left="1440"/>
+        <w:rPr>
+          <w:rFonts w:ascii="Times New Roman" w:hAnsi="Times New Roman" w:cs="Times New Roman"/>
+        </w:rPr>
+      </w:pPr>
+      <w:r>
+        <w:rPr>
+          <w:rFonts w:ascii="Times New Roman" w:hAnsi="Times New Roman" w:cs="Times New Roman"/>
+          <w:noProof/>
+        </w:rPr>
+        <mc:AlternateContent>
+          <mc:Choice Requires="wpg">
+            <w:drawing>
+              <wp:anchor distT="0" distB="0" distL="114300" distR="114300" simplePos="0" relativeHeight="251668480" behindDoc="0" locked="0" layoutInCell="1" allowOverlap="1">
+                <wp:simplePos x="0" y="0"/>
+                <wp:positionH relativeFrom="column">
+                  <wp:posOffset>-352425</wp:posOffset>
+                </wp:positionH>
+                <wp:positionV relativeFrom="paragraph">
+                  <wp:posOffset>180340</wp:posOffset>
+                </wp:positionV>
+                <wp:extent cx="6846570" cy="3152775"/>
+                <wp:effectExtent l="0" t="0" r="0" b="9525"/>
+                <wp:wrapTopAndBottom/>
+                <wp:docPr id="9" name="Group 9"/>
+                <wp:cNvGraphicFramePr/>
+                <a:graphic xmlns:a="http://schemas.openxmlformats.org/drawingml/2006/main">
+                  <a:graphicData uri="http://schemas.microsoft.com/office/word/2010/wordprocessingGroup">
+                    <wpg:wgp>
+                      <wpg:cNvGrpSpPr/>
+                      <wpg:grpSpPr>
+                        <a:xfrm>
+                          <a:off x="0" y="0"/>
+                          <a:ext cx="6846570" cy="3152775"/>
+                          <a:chOff x="0" y="0"/>
+                          <a:chExt cx="6846570" cy="3152775"/>
+                        </a:xfrm>
+                      </wpg:grpSpPr>
+                      <pic:pic xmlns:pic="http://schemas.openxmlformats.org/drawingml/2006/picture">
+                        <pic:nvPicPr>
+                          <pic:cNvPr id="6" name="Picture 6"/>
+                          <pic:cNvPicPr>
+                            <a:picLocks noChangeAspect="1"/>
+                          </pic:cNvPicPr>
+                        </pic:nvPicPr>
+                        <pic:blipFill>
+                          <a:blip r:embed="rId7">
+                            <a:extLst>
+                              <a:ext uri="{28A0092B-C50C-407E-A947-70E740481C1C}">
+                                <a14:useLocalDpi xmlns:a14="http://schemas.microsoft.com/office/drawing/2010/main" val="0"/>
+                              </a:ext>
+                            </a:extLst>
+                          </a:blip>
+                          <a:stretch>
+                            <a:fillRect/>
+                          </a:stretch>
+                        </pic:blipFill>
+                        <pic:spPr>
+                          <a:xfrm>
+                            <a:off x="0" y="0"/>
+                            <a:ext cx="6846570" cy="3152775"/>
+                          </a:xfrm>
+                          <a:prstGeom prst="rect">
+                            <a:avLst/>
+                          </a:prstGeom>
+                        </pic:spPr>
+                      </pic:pic>
+                      <wps:wsp>
+                        <wps:cNvPr id="7" name="Rectangle 7"/>
+                        <wps:cNvSpPr/>
+                        <wps:spPr>
+                          <a:xfrm>
+                            <a:off x="2790825" y="2781300"/>
+                            <a:ext cx="952500" cy="304800"/>
+                          </a:xfrm>
+                          <a:prstGeom prst="rect">
+                            <a:avLst/>
+                          </a:prstGeom>
+                          <a:noFill/>
+                          <a:ln w="28575">
+                            <a:solidFill>
+                              <a:srgbClr val="FF0000"/>
+                            </a:solidFill>
+                          </a:ln>
+                        </wps:spPr>
+                        <wps:style>
+                          <a:lnRef idx="2">
+                            <a:schemeClr val="accent1">
+                              <a:shade val="50000"/>
+                            </a:schemeClr>
+                          </a:lnRef>
+                          <a:fillRef idx="1">
+                            <a:schemeClr val="accent1"/>
+                          </a:fillRef>
+                          <a:effectRef idx="0">
+                            <a:schemeClr val="accent1"/>
+                          </a:effectRef>
+                          <a:fontRef idx="minor">
+                            <a:schemeClr val="lt1"/>
+                          </a:fontRef>
+                        </wps:style>
+                        <wps:bodyPr rot="0" spcFirstLastPara="0" vertOverflow="overflow" horzOverflow="overflow" vert="horz" wrap="square" lIns="91440" tIns="45720" rIns="91440" bIns="45720" numCol="1" spcCol="0" rtlCol="0" fromWordArt="0" anchor="ctr" anchorCtr="0" forceAA="0" compatLnSpc="1">
+                          <a:prstTxWarp prst="textNoShape">
+                            <a:avLst/>
+                          </a:prstTxWarp>
+                          <a:noAutofit/>
+                        </wps:bodyPr>
+                      </wps:wsp>
+                      <wps:wsp>
+                        <wps:cNvPr id="8" name="Rectangle 8"/>
+                        <wps:cNvSpPr/>
+                        <wps:spPr>
+                          <a:xfrm>
+                            <a:off x="609600" y="1457325"/>
+                            <a:ext cx="1657350" cy="666750"/>
+                          </a:xfrm>
+                          <a:prstGeom prst="rect">
+                            <a:avLst/>
+                          </a:prstGeom>
+                          <a:noFill/>
+                          <a:ln w="28575">
+                            <a:solidFill>
+                              <a:srgbClr val="FF0000"/>
+                            </a:solidFill>
+                          </a:ln>
+                        </wps:spPr>
+                        <wps:style>
+                          <a:lnRef idx="2">
+                            <a:schemeClr val="accent1">
+                              <a:shade val="50000"/>
+                            </a:schemeClr>
+                          </a:lnRef>
+                          <a:fillRef idx="1">
+                            <a:schemeClr val="accent1"/>
+                          </a:fillRef>
+                          <a:effectRef idx="0">
+                            <a:schemeClr val="accent1"/>
+                          </a:effectRef>
+                          <a:fontRef idx="minor">
+                            <a:schemeClr val="lt1"/>
+                          </a:fontRef>
+                        </wps:style>
+                        <wps:bodyPr rot="0" spcFirstLastPara="0" vertOverflow="overflow" horzOverflow="overflow" vert="horz" wrap="square" lIns="91440" tIns="45720" rIns="91440" bIns="45720" numCol="1" spcCol="0" rtlCol="0" fromWordArt="0" anchor="ctr" anchorCtr="0" forceAA="0" compatLnSpc="1">
+                          <a:prstTxWarp prst="textNoShape">
+                            <a:avLst/>
+                          </a:prstTxWarp>
+                          <a:noAutofit/>
+                        </wps:bodyPr>
+                      </wps:wsp>
+                    </wpg:wgp>
+                  </a:graphicData>
+                </a:graphic>
+              </wp:anchor>
+            </w:drawing>
+          </mc:Choice>
+          <mc:Fallback>
+            <w:pict>
+              <v:group w14:anchorId="4E76AC64" id="Group 9" o:spid="_x0000_s1026" style="position:absolute;margin-left:-27.75pt;margin-top:14.2pt;width:539.1pt;height:248.25pt;z-index:251668480" coordsize="68465,31527" o:gfxdata="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">
+                <v:shapetype id="_x0000_t75" coordsize="21600,21600" o:spt="75" o:preferrelative="t" path="m@4@5l@4@11@9@11@9@5xe" filled="f" stroked="f">
+                  <v:stroke joinstyle="miter"/>
+                  <v:formulas>
+                    <v:f eqn="if lineDrawn pixelLineWidth 0"/>
+                    <v:f eqn="sum @0 1 0"/>
+                    <v:f eqn="sum 0 0 @1"/>
+                    <v:f eqn="prod @2 1 2"/>
+                    <v:f eqn="prod @3 21600 pixelWidth"/>
+                    <v:f eqn="prod @3 21600 pixelHeight"/>
+                    <v:f eqn="sum @0 0 1"/>
+                    <v:f eqn="prod @6 1 2"/>
+                    <v:f eqn="prod @7 21600 pixelWidth"/>
+                    <v:f eqn="sum @8 21600 0"/>
+                    <v:f eqn="prod @7 21600 pixelHeight"/>
+                    <v:f eqn="sum @10 21600 0"/>
+                  </v:formulas>
+                  <v:path o:extrusionok="f" gradientshapeok="t" o:connecttype="rect"/>
+                  <o:lock v:ext="edit" aspectratio="t"/>
+                </v:shapetype>
+                <v:shape id="Picture 6" o:spid="_x0000_s1027" type="#_x0000_t75" style="position:absolute;width:68465;height:31527;visibility:visible;mso-wrap-style:square" o:gfxdata="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">
+                  <v:imagedata r:id="rId8" o:title=""/>
+                  <v:path arrowok="t"/>
+                </v:shape>
+                <v:rect id="Rectangle 7" o:spid="_x0000_s1028" style="position:absolute;left:27908;top:27813;width:9525;height:3048;visibility:visible;mso-wrap-style:square;v-text-anchor:middle" o:gfxdata="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" filled="f" strokecolor="red" strokeweight="2.25pt"/>
+                <v:rect id="Rectangle 8" o:spid="_x0000_s1029" style="position:absolute;left:6096;top:14573;width:16573;height:6667;visibility:visible;mso-wrap-style:square;v-text-anchor:middle" o:gfxdata="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" filled="f" strokecolor="red" strokeweight="2.25pt"/>
+                <w10:wrap type="topAndBottom"/>
+              </v:group>
+            </w:pict>
+          </mc:Fallback>
+        </mc:AlternateContent>
+      </w:r>
+    </w:p>
+    <w:p>
+      <w:pPr>
+        <w:pStyle w:val="ListParagraph"/>
+        <w:numPr>
+          <w:ilvl w:val="0"/>
+          <w:numId w:val="1"/>
+        </w:numPr>
+        <w:rPr>
+          <w:rFonts w:ascii="Times New Roman" w:hAnsi="Times New Roman" w:cs="Times New Roman"/>
+        </w:rPr>
+      </w:pPr>
+      <w:r>
+        <w:rPr>
+          <w:rFonts w:ascii="Times New Roman" w:hAnsi="Times New Roman" w:cs="Times New Roman"/>
+        </w:rPr>
+        <w:t xml:space="preserve">Packet 9, from our computer to the server, has the FIN and ACK flags set, indicating the acknowledgement of the </w:t>
+      </w:r>
+      <w:r>
+        <w:rPr>
+          <w:rFonts w:ascii="Times New Roman" w:hAnsi="Times New Roman" w:cs="Times New Roman"/>
+        </w:rPr>
+        <w:t>previous packet, as well as allowing the</w:t>
+      </w:r>
+      <w:r>
+        <w:rPr>
+          <w:rFonts w:ascii="Times New Roman" w:hAnsi="Times New Roman" w:cs="Times New Roman"/>
+        </w:rPr>
+        <w:t xml:space="preserve"> TCP connection</w:t>
+      </w:r>
+      <w:r>
+        <w:rPr>
+          <w:rFonts w:ascii="Times New Roman" w:hAnsi="Times New Roman" w:cs="Times New Roman"/>
+        </w:rPr>
+        <w:t xml:space="preserve"> to close</w:t>
+      </w:r>
+      <w:r>
+        <w:rPr>
+          <w:rFonts w:ascii="Times New Roman" w:hAnsi="Times New Roman" w:cs="Times New Roman"/>
+        </w:rPr>
+        <w:t>.</w:t>
+      </w:r>
+    </w:p>
+    <w:p>
+      <w:pPr>
+        <w:pStyle w:val="ListParagraph"/>
+        <w:numPr>
+          <w:ilvl w:val="0"/>
+          <w:numId w:val="1"/>
+        </w:numPr>
+        <w:rPr>
+          <w:rFonts w:ascii="Times New Roman" w:hAnsi="Times New Roman" w:cs="Times New Roman"/>
+        </w:rPr>
+      </w:pPr>
+      <w:r>
+        <w:rPr>
+          <w:rFonts w:ascii="Times New Roman" w:hAnsi="Times New Roman" w:cs="Times New Roman"/>
+        </w:rPr>
+        <w:t>Packet 10, from the server, has the ACK flag set, indicating it received the previous packet successfully.</w:t>
+      </w:r>
+    </w:p>
+    <w:p>
+      <w:pPr>
+        <w:rPr>
+          <w:rFonts w:ascii="Times New Roman" w:hAnsi="Times New Roman" w:cs="Times New Roman"/>
+          <w:b/>
+        </w:rPr>
+      </w:pPr>
+      <w:r>
+        <w:rPr>
+          <w:noProof/>
+        </w:rPr>
+        <w:drawing>
+          <wp:anchor distT="0" distB="0" distL="114300" distR="114300" simplePos="0" relativeHeight="251669504" behindDoc="0" locked="0" layoutInCell="1" allowOverlap="1">
+            <wp:simplePos x="0" y="0"/>
+            <wp:positionH relativeFrom="margin">
+              <wp:posOffset>-724535</wp:posOffset>
+            </wp:positionH>
+            <wp:positionV relativeFrom="paragraph">
+              <wp:posOffset>268605</wp:posOffset>
+            </wp:positionV>
+            <wp:extent cx="7392670" cy="2428875"/>
+            <wp:effectExtent l="0" t="0" r="0" b="9525"/>
+            <wp:wrapTopAndBottom/>
+            <wp:docPr id="10" name="Picture 10"/>
+            <wp:cNvGraphicFramePr>
+              <a:graphicFrameLocks xmlns:a="http://schemas.openxmlformats.org/drawingml/2006/main" noChangeAspect="1"/>
+            </wp:cNvGraphicFramePr>
+            <a:graphic xmlns:a="http://schemas.openxmlformats.org/drawingml/2006/main">
+              <a:graphicData uri="http://schemas.openxmlformats.org/drawingml/2006/picture">
+                <pic:pic xmlns:pic="http://schemas.openxmlformats.org/drawingml/2006/picture">
+                  <pic:nvPicPr>
+                    <pic:cNvPr id="1" name=""/>
+                    <pic:cNvPicPr/>
+                  </pic:nvPicPr>
+                  <pic:blipFill>
+                    <a:blip r:embed="rId9">
+                      <a:extLst>
+                        <a:ext uri="{28A0092B-C50C-407E-A947-70E740481C1C}">
+                          <a14:useLocalDpi xmlns:a14="http://schemas.microsoft.com/office/drawing/2010/main" val="0"/>
+                        </a:ext>
+                      </a:extLst>
+                    </a:blip>
+                    <a:stretch>
+                      <a:fillRect/>
+                    </a:stretch>
+                  </pic:blipFill>
+                  <pic:spPr>
+                    <a:xfrm>
+                      <a:off x="0" y="0"/>
+                      <a:ext cx="7392670" cy="2428875"/>
+                    </a:xfrm>
+                    <a:prstGeom prst="rect">
+                      <a:avLst/>
+                    </a:prstGeom>
+                  </pic:spPr>
+                </pic:pic>
+              </a:graphicData>
+            </a:graphic>
+            <wp14:sizeRelH relativeFrom="page">
+              <wp14:pctWidth>0</wp14:pctWidth>
+            </wp14:sizeRelH>
+            <wp14:sizeRelV relativeFrom="page">
+              <wp14:pctHeight>0</wp14:pctHeight>
+            </wp14:sizeRelV>
+          </wp:anchor>
+        </w:drawing>
+      </w:r>
+      <w:r>
+        <w:rPr>
+          <w:rFonts w:ascii="Times New Roman" w:hAnsi="Times New Roman" w:cs="Times New Roman"/>
+          <w:b/>
+        </w:rPr>
+        <w:t>Python code used:</w:t>
+      </w:r>
+    </w:p>
+    <w:p>
+      <w:pPr>
+        <w:rPr>
+          <w:rFonts w:ascii="Times New Roman" w:hAnsi="Times New Roman" w:cs="Times New Roman"/>
+          <w:b/>
+        </w:rPr>
+      </w:pPr>
+      <w:r>
+        <w:rPr>
+          <w:rFonts w:ascii="Times New Roman" w:hAnsi="Times New Roman" w:cs="Times New Roman"/>
+          <w:b/>
+        </w:rPr>
+        <w:br w:type="page"/>
+      </w:r>
+    </w:p>
+    <w:p>
+      <w:pPr>
+        <w:rPr>
+          <w:rFonts w:ascii="Times New Roman" w:hAnsi="Times New Roman" w:cs="Times New Roman"/>
+          <w:b/>
+        </w:rPr>
+      </w:pPr>
+      <w:r>
+        <w:rPr>
+          <w:rFonts w:ascii="Times New Roman" w:hAnsi="Times New Roman" w:cs="Times New Roman"/>
+          <w:b/>
+        </w:rPr>
+        <w:lastRenderedPageBreak/>
+        <w:t>Task 2</w:t>
+      </w:r>
+      <w:r>
+        <w:rPr>
+          <w:rFonts w:ascii="Times New Roman" w:hAnsi="Times New Roman" w:cs="Times New Roman"/>
+          <w:b/>
+        </w:rPr>
+        <w:br w:type="page"/>
+      </w:r>
+    </w:p>
+    <w:p>
+      <w:pPr>
+        <w:rPr>
+          <w:rFonts w:ascii="Times New Roman" w:hAnsi="Times New Roman" w:cs="Times New Roman"/>
+          <w:b/>
+        </w:rPr>
+      </w:pPr>
+    </w:p>
+    <w:p>
+      <w:pPr>
+        <w:rPr>
+          <w:rFonts w:ascii="Times New Roman" w:hAnsi="Times New Roman" w:cs="Times New Roman"/>
+        </w:rPr>
+      </w:pPr>
+    </w:p>
     <w:sectPr>
       <w:pgSz w:w="12240" w:h="15840"/>
       <w:pgMar w:top="1440" w:right="1440" w:bottom="1440" w:left="1440" w:header="720" w:footer="720" w:gutter="0"/>
@@ -246,7 +1195,7 @@
   <w:abstractNum w:abstractNumId="0" w15:restartNumberingAfterBreak="0">
     <w:nsid w:val="00B4374A"/>
     <w:multiLevelType w:val="hybridMultilevel"/>
-    <w:tmpl w:val="B502B3B4"/>
+    <w:tmpl w:val="ECBC8800"/>
     <w:lvl w:ilvl="0" w:tplc="04090001">
       <w:start w:val="1"/>
       <w:numFmt w:val="bullet"/>

</xml_diff>

<commit_message>
Finished write-up for Tasks 1 and 2
</commit_message>
<xml_diff>
--- a/Project/TaskWriteups.docx
+++ b/Project/TaskWriteups.docx
@@ -70,8 +70,6 @@
           <w:rFonts w:ascii="Times New Roman" w:hAnsi="Times New Roman" w:cs="Times New Roman"/>
         </w:rPr>
       </w:pPr>
-      <w:bookmarkStart w:id="0" w:name="_GoBack"/>
-      <w:bookmarkEnd w:id="0"/>
     </w:p>
     <w:p>
       <w:pPr>
@@ -182,7 +180,7 @@
           </mc:Choice>
           <mc:Fallback>
             <w:pict>
-              <v:rect w14:anchorId="77862334" id="Rectangle 3" o:spid="_x0000_s1026" style="position:absolute;margin-left:273pt;margin-top:52.8pt;width:60.75pt;height:22.5pt;z-index:251658240;visibility:visible;mso-wrap-style:square;mso-width-percent:0;mso-height-percent:0;mso-wrap-distance-left:9pt;mso-wrap-distance-top:0;mso-wrap-distance-right:9pt;mso-wrap-distance-bottom:0;mso-position-horizontal:absolute;mso-position-horizontal-relative:text;mso-position-vertical:absolute;mso-position-vertical-relative:text;mso-width-percent:0;mso-height-percent:0;mso-width-relative:margin;mso-height-relative:margin;v-text-anchor:middle" o:gfxdata="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" filled="f" strokecolor="red" strokeweight="2.25pt"/>
+              <v:rect w14:anchorId="47528348" id="Rectangle 3" o:spid="_x0000_s1026" style="position:absolute;margin-left:273pt;margin-top:52.8pt;width:60.75pt;height:22.5pt;z-index:251658240;visibility:visible;mso-wrap-style:square;mso-width-percent:0;mso-height-percent:0;mso-wrap-distance-left:9pt;mso-wrap-distance-top:0;mso-wrap-distance-right:9pt;mso-wrap-distance-bottom:0;mso-position-horizontal:absolute;mso-position-horizontal-relative:text;mso-position-vertical:absolute;mso-position-vertical-relative:text;mso-width-percent:0;mso-height-percent:0;mso-width-relative:margin;mso-height-relative:margin;v-text-anchor:middle" o:gfxdata="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" filled="f" strokecolor="red" strokeweight="2.25pt"/>
             </w:pict>
           </mc:Fallback>
         </mc:AlternateContent>
@@ -469,7 +467,7 @@
           </mc:Choice>
           <mc:Fallback>
             <w:pict>
-              <v:rect w14:anchorId="64E098B0" id="Rectangle 11" o:spid="_x0000_s1026" style="position:absolute;margin-left:114pt;margin-top:153.2pt;width:24pt;height:18pt;z-index:251671552;visibility:visible;mso-wrap-style:square;mso-width-percent:0;mso-height-percent:0;mso-wrap-distance-left:9pt;mso-wrap-distance-top:0;mso-wrap-distance-right:9pt;mso-wrap-distance-bottom:0;mso-position-horizontal:absolute;mso-position-horizontal-relative:text;mso-position-vertical:absolute;mso-position-vertical-relative:text;mso-width-percent:0;mso-height-percent:0;mso-width-relative:margin;mso-height-relative:margin;v-text-anchor:middle" o:gfxdata="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" filled="f" strokecolor="red" strokeweight="2.25pt"/>
+              <v:rect w14:anchorId="5255A196" id="Rectangle 11" o:spid="_x0000_s1026" style="position:absolute;margin-left:114pt;margin-top:153.2pt;width:24pt;height:18pt;z-index:251671552;visibility:visible;mso-wrap-style:square;mso-width-percent:0;mso-height-percent:0;mso-wrap-distance-left:9pt;mso-wrap-distance-top:0;mso-wrap-distance-right:9pt;mso-wrap-distance-bottom:0;mso-position-horizontal:absolute;mso-position-horizontal-relative:text;mso-position-vertical:absolute;mso-position-vertical-relative:text;mso-width-percent:0;mso-height-percent:0;mso-width-relative:margin;mso-height-relative:margin;v-text-anchor:middle" o:gfxdata="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" filled="f" strokecolor="red" strokeweight="2.25pt"/>
             </w:pict>
           </mc:Fallback>
         </mc:AlternateContent>
@@ -550,7 +548,7 @@
           </mc:Choice>
           <mc:Fallback>
             <w:pict>
-              <v:rect w14:anchorId="53447296" id="Rectangle 5" o:spid="_x0000_s1026" style="position:absolute;margin-left:275.25pt;margin-top:156.2pt;width:93pt;height:70.5pt;z-index:251662336;visibility:visible;mso-wrap-style:square;mso-width-percent:0;mso-height-percent:0;mso-wrap-distance-left:9pt;mso-wrap-distance-top:0;mso-wrap-distance-right:9pt;mso-wrap-distance-bottom:0;mso-position-horizontal:absolute;mso-position-horizontal-relative:text;mso-position-vertical:absolute;mso-position-vertical-relative:text;mso-width-percent:0;mso-height-percent:0;mso-width-relative:margin;mso-height-relative:margin;v-text-anchor:middle" o:gfxdata="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" filled="f" strokecolor="red" strokeweight="2.25pt"/>
+              <v:rect w14:anchorId="478F557B" id="Rectangle 5" o:spid="_x0000_s1026" style="position:absolute;margin-left:275.25pt;margin-top:156.2pt;width:93pt;height:70.5pt;z-index:251662336;visibility:visible;mso-wrap-style:square;mso-width-percent:0;mso-height-percent:0;mso-wrap-distance-left:9pt;mso-wrap-distance-top:0;mso-wrap-distance-right:9pt;mso-wrap-distance-bottom:0;mso-position-horizontal:absolute;mso-position-horizontal-relative:text;mso-position-vertical:absolute;mso-position-vertical-relative:text;mso-width-percent:0;mso-height-percent:0;mso-width-relative:margin;mso-height-relative:margin;v-text-anchor:middle" o:gfxdata="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" filled="f" strokecolor="red" strokeweight="2.25pt"/>
             </w:pict>
           </mc:Fallback>
         </mc:AlternateContent>
@@ -631,7 +629,7 @@
           </mc:Choice>
           <mc:Fallback>
             <w:pict>
-              <v:rect w14:anchorId="46C53A0A" id="Rectangle 4" o:spid="_x0000_s1026" style="position:absolute;margin-left:72.75pt;margin-top:96.95pt;width:151.5pt;height:22.5pt;z-index:251660288;visibility:visible;mso-wrap-style:square;mso-width-percent:0;mso-height-percent:0;mso-wrap-distance-left:9pt;mso-wrap-distance-top:0;mso-wrap-distance-right:9pt;mso-wrap-distance-bottom:0;mso-position-horizontal:absolute;mso-position-horizontal-relative:text;mso-position-vertical:absolute;mso-position-vertical-relative:text;mso-width-percent:0;mso-height-percent:0;mso-width-relative:margin;mso-height-relative:margin;v-text-anchor:middle" o:gfxdata="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" filled="f" strokecolor="red" strokeweight="2.25pt"/>
+              <v:rect w14:anchorId="31F6857F" id="Rectangle 4" o:spid="_x0000_s1026" style="position:absolute;margin-left:72.75pt;margin-top:96.95pt;width:151.5pt;height:22.5pt;z-index:251660288;visibility:visible;mso-wrap-style:square;mso-width-percent:0;mso-height-percent:0;mso-wrap-distance-left:9pt;mso-wrap-distance-top:0;mso-wrap-distance-right:9pt;mso-wrap-distance-bottom:0;mso-position-horizontal:absolute;mso-position-horizontal-relative:text;mso-position-vertical:absolute;mso-position-vertical-relative:text;mso-width-percent:0;mso-height-percent:0;mso-width-relative:margin;mso-height-relative:margin;v-text-anchor:middle" o:gfxdata="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" filled="f" strokecolor="red" strokeweight="2.25pt"/>
             </w:pict>
           </mc:Fallback>
         </mc:AlternateContent>
@@ -959,7 +957,7 @@
           </mc:Choice>
           <mc:Fallback>
             <w:pict>
-              <v:group w14:anchorId="4E76AC64" id="Group 9" o:spid="_x0000_s1026" style="position:absolute;margin-left:-27.75pt;margin-top:14.2pt;width:539.1pt;height:248.25pt;z-index:251668480" coordsize="68465,31527" o:gfxdata="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">
+              <v:group w14:anchorId="401645DF" id="Group 9" o:spid="_x0000_s1026" style="position:absolute;margin-left:-27.75pt;margin-top:14.2pt;width:539.1pt;height:248.25pt;z-index:251668480" coordsize="68465,31527" o:gfxdata="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">
                 <v:shapetype id="_x0000_t75" coordsize="21600,21600" o:spt="75" o:preferrelative="t" path="m@4@5l@4@11@9@11@9@5xe" filled="f" stroked="f">
                   <v:stroke joinstyle="miter"/>
                   <v:formulas>
@@ -1162,23 +1160,1286 @@
           <w:rFonts w:ascii="Times New Roman" w:hAnsi="Times New Roman" w:cs="Times New Roman"/>
           <w:b/>
         </w:rPr>
-        <w:br w:type="page"/>
-      </w:r>
-    </w:p>
-    <w:p>
-      <w:pPr>
+        <w:t xml:space="preserve">:  </w:t>
+      </w:r>
+      <w:r>
         <w:rPr>
           <w:rFonts w:ascii="Times New Roman" w:hAnsi="Times New Roman" w:cs="Times New Roman"/>
           <w:b/>
-        </w:rPr>
-      </w:pPr>
-    </w:p>
-    <w:p>
-      <w:pPr>
-        <w:rPr>
-          <w:rFonts w:ascii="Times New Roman" w:hAnsi="Times New Roman" w:cs="Times New Roman"/>
-        </w:rPr>
-      </w:pPr>
+          <w:i/>
+        </w:rPr>
+        <w:t xml:space="preserve">Matrix Sentinel </w:t>
+      </w:r>
+      <w:r>
+        <w:rPr>
+          <w:rFonts w:ascii="Times New Roman" w:hAnsi="Times New Roman" w:cs="Times New Roman"/>
+          <w:b/>
+        </w:rPr>
+        <w:t>Flood</w:t>
+      </w:r>
+    </w:p>
+    <w:p>
+      <w:pPr>
+        <w:rPr>
+          <w:rFonts w:ascii="Times New Roman" w:hAnsi="Times New Roman" w:cs="Times New Roman"/>
+          <w:b/>
+        </w:rPr>
+      </w:pPr>
+      <w:r>
+        <w:rPr>
+          <w:rFonts w:ascii="Times New Roman" w:hAnsi="Times New Roman" w:cs="Times New Roman"/>
+          <w:b/>
+        </w:rPr>
+        <w:t>Steps taken:</w:t>
+      </w:r>
+    </w:p>
+    <w:p>
+      <w:pPr>
+        <w:pStyle w:val="ListParagraph"/>
+        <w:numPr>
+          <w:ilvl w:val="0"/>
+          <w:numId w:val="11"/>
+        </w:numPr>
+        <w:rPr>
+          <w:rFonts w:ascii="Times New Roman" w:hAnsi="Times New Roman" w:cs="Times New Roman"/>
+        </w:rPr>
+      </w:pPr>
+      <w:r>
+        <w:rPr>
+          <w:rFonts w:ascii="Times New Roman" w:hAnsi="Times New Roman" w:cs="Times New Roman"/>
+        </w:rPr>
+        <w:t xml:space="preserve">NS Lookup of destination IP:  produces IP address of </w:t>
+      </w:r>
+      <w:r>
+        <w:rPr>
+          <w:rFonts w:ascii="Times New Roman" w:hAnsi="Times New Roman" w:cs="Times New Roman"/>
+          <w:b/>
+        </w:rPr>
+        <w:t>10.12.1.1</w:t>
+      </w:r>
+    </w:p>
+    <w:p>
+      <w:pPr>
+        <w:pStyle w:val="ListParagraph"/>
+        <w:rPr>
+          <w:rFonts w:ascii="Times New Roman" w:hAnsi="Times New Roman" w:cs="Times New Roman"/>
+        </w:rPr>
+      </w:pPr>
+      <w:r>
+        <w:rPr>
+          <w:noProof/>
+        </w:rPr>
+        <mc:AlternateContent>
+          <mc:Choice Requires="wps">
+            <w:drawing>
+              <wp:anchor distT="0" distB="0" distL="114300" distR="114300" simplePos="0" relativeHeight="251673600" behindDoc="0" locked="0" layoutInCell="1" allowOverlap="1" wp14:anchorId="4FDC4B70" wp14:editId="5146F229">
+                <wp:simplePos x="0" y="0"/>
+                <wp:positionH relativeFrom="column">
+                  <wp:posOffset>435935</wp:posOffset>
+                </wp:positionH>
+                <wp:positionV relativeFrom="paragraph">
+                  <wp:posOffset>638174</wp:posOffset>
+                </wp:positionV>
+                <wp:extent cx="2296632" cy="393405"/>
+                <wp:effectExtent l="19050" t="19050" r="27940" b="26035"/>
+                <wp:wrapNone/>
+                <wp:docPr id="13" name="Rectangle 13"/>
+                <wp:cNvGraphicFramePr/>
+                <a:graphic xmlns:a="http://schemas.openxmlformats.org/drawingml/2006/main">
+                  <a:graphicData uri="http://schemas.microsoft.com/office/word/2010/wordprocessingShape">
+                    <wps:wsp>
+                      <wps:cNvSpPr/>
+                      <wps:spPr>
+                        <a:xfrm>
+                          <a:off x="0" y="0"/>
+                          <a:ext cx="2296632" cy="393405"/>
+                        </a:xfrm>
+                        <a:prstGeom prst="rect">
+                          <a:avLst/>
+                        </a:prstGeom>
+                        <a:noFill/>
+                        <a:ln w="28575">
+                          <a:solidFill>
+                            <a:srgbClr val="FF0000"/>
+                          </a:solidFill>
+                        </a:ln>
+                      </wps:spPr>
+                      <wps:style>
+                        <a:lnRef idx="2">
+                          <a:schemeClr val="accent1">
+                            <a:shade val="50000"/>
+                          </a:schemeClr>
+                        </a:lnRef>
+                        <a:fillRef idx="1">
+                          <a:schemeClr val="accent1"/>
+                        </a:fillRef>
+                        <a:effectRef idx="0">
+                          <a:schemeClr val="accent1"/>
+                        </a:effectRef>
+                        <a:fontRef idx="minor">
+                          <a:schemeClr val="lt1"/>
+                        </a:fontRef>
+                      </wps:style>
+                      <wps:bodyPr rot="0" spcFirstLastPara="0" vertOverflow="overflow" horzOverflow="overflow" vert="horz" wrap="square" lIns="91440" tIns="45720" rIns="91440" bIns="45720" numCol="1" spcCol="0" rtlCol="0" fromWordArt="0" anchor="ctr" anchorCtr="0" forceAA="0" compatLnSpc="1">
+                        <a:prstTxWarp prst="textNoShape">
+                          <a:avLst/>
+                        </a:prstTxWarp>
+                        <a:noAutofit/>
+                      </wps:bodyPr>
+                    </wps:wsp>
+                  </a:graphicData>
+                </a:graphic>
+                <wp14:sizeRelH relativeFrom="margin">
+                  <wp14:pctWidth>0</wp14:pctWidth>
+                </wp14:sizeRelH>
+                <wp14:sizeRelV relativeFrom="margin">
+                  <wp14:pctHeight>0</wp14:pctHeight>
+                </wp14:sizeRelV>
+              </wp:anchor>
+            </w:drawing>
+          </mc:Choice>
+          <mc:Fallback>
+            <w:pict>
+              <v:rect w14:anchorId="589AF4EF" id="Rectangle 13" o:spid="_x0000_s1026" style="position:absolute;margin-left:34.35pt;margin-top:50.25pt;width:180.85pt;height:31pt;z-index:251673600;visibility:visible;mso-wrap-style:square;mso-width-percent:0;mso-height-percent:0;mso-wrap-distance-left:9pt;mso-wrap-distance-top:0;mso-wrap-distance-right:9pt;mso-wrap-distance-bottom:0;mso-position-horizontal:absolute;mso-position-horizontal-relative:text;mso-position-vertical:absolute;mso-position-vertical-relative:text;mso-width-percent:0;mso-height-percent:0;mso-width-relative:margin;mso-height-relative:margin;v-text-anchor:middle" o:gfxdata="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" filled="f" strokecolor="red" strokeweight="2.25pt"/>
+            </w:pict>
+          </mc:Fallback>
+        </mc:AlternateContent>
+      </w:r>
+      <w:r>
+        <w:rPr>
+          <w:rFonts w:ascii="Times New Roman" w:hAnsi="Times New Roman" w:cs="Times New Roman"/>
+          <w:noProof/>
+        </w:rPr>
+        <w:drawing>
+          <wp:inline distT="0" distB="0" distL="0" distR="0">
+            <wp:extent cx="3625850" cy="1052830"/>
+            <wp:effectExtent l="0" t="0" r="0" b="0"/>
+            <wp:docPr id="12" name="Picture 12" descr="D:\Users\mhayden\Documents\ProjectFiles\Project\Task2_NSLookup.png"/>
+            <wp:cNvGraphicFramePr>
+              <a:graphicFrameLocks xmlns:a="http://schemas.openxmlformats.org/drawingml/2006/main" noChangeAspect="1"/>
+            </wp:cNvGraphicFramePr>
+            <a:graphic xmlns:a="http://schemas.openxmlformats.org/drawingml/2006/main">
+              <a:graphicData uri="http://schemas.openxmlformats.org/drawingml/2006/picture">
+                <pic:pic xmlns:pic="http://schemas.openxmlformats.org/drawingml/2006/picture">
+                  <pic:nvPicPr>
+                    <pic:cNvPr id="0" name="Picture 3" descr="D:\Users\mhayden\Documents\ProjectFiles\Project\Task2_NSLookup.png"/>
+                    <pic:cNvPicPr>
+                      <a:picLocks noChangeAspect="1" noChangeArrowheads="1"/>
+                    </pic:cNvPicPr>
+                  </pic:nvPicPr>
+                  <pic:blipFill>
+                    <a:blip r:embed="rId10">
+                      <a:extLst>
+                        <a:ext uri="{28A0092B-C50C-407E-A947-70E740481C1C}">
+                          <a14:useLocalDpi xmlns:a14="http://schemas.microsoft.com/office/drawing/2010/main" val="0"/>
+                        </a:ext>
+                      </a:extLst>
+                    </a:blip>
+                    <a:srcRect/>
+                    <a:stretch>
+                      <a:fillRect/>
+                    </a:stretch>
+                  </pic:blipFill>
+                  <pic:spPr bwMode="auto">
+                    <a:xfrm>
+                      <a:off x="0" y="0"/>
+                      <a:ext cx="3625850" cy="1052830"/>
+                    </a:xfrm>
+                    <a:prstGeom prst="rect">
+                      <a:avLst/>
+                    </a:prstGeom>
+                    <a:noFill/>
+                    <a:ln>
+                      <a:noFill/>
+                    </a:ln>
+                  </pic:spPr>
+                </pic:pic>
+              </a:graphicData>
+            </a:graphic>
+          </wp:inline>
+        </w:drawing>
+      </w:r>
+    </w:p>
+    <w:p>
+      <w:pPr>
+        <w:pStyle w:val="ListParagraph"/>
+        <w:numPr>
+          <w:ilvl w:val="0"/>
+          <w:numId w:val="11"/>
+        </w:numPr>
+        <w:rPr>
+          <w:rFonts w:ascii="Times New Roman" w:hAnsi="Times New Roman" w:cs="Times New Roman"/>
+        </w:rPr>
+      </w:pPr>
+      <w:r>
+        <w:rPr>
+          <w:rFonts w:ascii="Times New Roman" w:hAnsi="Times New Roman" w:cs="Times New Roman"/>
+        </w:rPr>
+        <w:t xml:space="preserve">Ran </w:t>
+      </w:r>
+      <w:proofErr w:type="spellStart"/>
+      <w:r>
+        <w:rPr>
+          <w:rFonts w:ascii="Times New Roman" w:hAnsi="Times New Roman" w:cs="Times New Roman"/>
+        </w:rPr>
+        <w:t>ifconfig</w:t>
+      </w:r>
+      <w:proofErr w:type="spellEnd"/>
+      <w:r>
+        <w:rPr>
+          <w:rFonts w:ascii="Times New Roman" w:hAnsi="Times New Roman" w:cs="Times New Roman"/>
+        </w:rPr>
+        <w:t xml:space="preserve"> on “partner’s” machine to determine what to set spoofed source IP address to</w:t>
+      </w:r>
+    </w:p>
+    <w:p>
+      <w:pPr>
+        <w:pStyle w:val="ListParagraph"/>
+        <w:numPr>
+          <w:ilvl w:val="0"/>
+          <w:numId w:val="11"/>
+        </w:numPr>
+        <w:rPr>
+          <w:rFonts w:ascii="Times New Roman" w:hAnsi="Times New Roman" w:cs="Times New Roman"/>
+        </w:rPr>
+      </w:pPr>
+      <w:r>
+        <w:rPr>
+          <w:noProof/>
+        </w:rPr>
+        <mc:AlternateContent>
+          <mc:Choice Requires="wps">
+            <w:drawing>
+              <wp:anchor distT="0" distB="0" distL="114300" distR="114300" simplePos="0" relativeHeight="251676672" behindDoc="0" locked="0" layoutInCell="1" allowOverlap="1" wp14:anchorId="58B82981" wp14:editId="2C1D2CCE">
+                <wp:simplePos x="0" y="0"/>
+                <wp:positionH relativeFrom="margin">
+                  <wp:posOffset>3848986</wp:posOffset>
+                </wp:positionH>
+                <wp:positionV relativeFrom="paragraph">
+                  <wp:posOffset>2419409</wp:posOffset>
+                </wp:positionV>
+                <wp:extent cx="1956391" cy="265253"/>
+                <wp:effectExtent l="19050" t="19050" r="25400" b="20955"/>
+                <wp:wrapNone/>
+                <wp:docPr id="16" name="Rectangle 16"/>
+                <wp:cNvGraphicFramePr/>
+                <a:graphic xmlns:a="http://schemas.openxmlformats.org/drawingml/2006/main">
+                  <a:graphicData uri="http://schemas.microsoft.com/office/word/2010/wordprocessingShape">
+                    <wps:wsp>
+                      <wps:cNvSpPr/>
+                      <wps:spPr>
+                        <a:xfrm>
+                          <a:off x="0" y="0"/>
+                          <a:ext cx="1956391" cy="265253"/>
+                        </a:xfrm>
+                        <a:prstGeom prst="rect">
+                          <a:avLst/>
+                        </a:prstGeom>
+                        <a:noFill/>
+                        <a:ln w="28575">
+                          <a:solidFill>
+                            <a:srgbClr val="FF0000"/>
+                          </a:solidFill>
+                        </a:ln>
+                      </wps:spPr>
+                      <wps:style>
+                        <a:lnRef idx="2">
+                          <a:schemeClr val="accent1">
+                            <a:shade val="50000"/>
+                          </a:schemeClr>
+                        </a:lnRef>
+                        <a:fillRef idx="1">
+                          <a:schemeClr val="accent1"/>
+                        </a:fillRef>
+                        <a:effectRef idx="0">
+                          <a:schemeClr val="accent1"/>
+                        </a:effectRef>
+                        <a:fontRef idx="minor">
+                          <a:schemeClr val="lt1"/>
+                        </a:fontRef>
+                      </wps:style>
+                      <wps:bodyPr rot="0" spcFirstLastPara="0" vertOverflow="overflow" horzOverflow="overflow" vert="horz" wrap="square" lIns="91440" tIns="45720" rIns="91440" bIns="45720" numCol="1" spcCol="0" rtlCol="0" fromWordArt="0" anchor="ctr" anchorCtr="0" forceAA="0" compatLnSpc="1">
+                        <a:prstTxWarp prst="textNoShape">
+                          <a:avLst/>
+                        </a:prstTxWarp>
+                        <a:noAutofit/>
+                      </wps:bodyPr>
+                    </wps:wsp>
+                  </a:graphicData>
+                </a:graphic>
+                <wp14:sizeRelH relativeFrom="margin">
+                  <wp14:pctWidth>0</wp14:pctWidth>
+                </wp14:sizeRelH>
+                <wp14:sizeRelV relativeFrom="margin">
+                  <wp14:pctHeight>0</wp14:pctHeight>
+                </wp14:sizeRelV>
+              </wp:anchor>
+            </w:drawing>
+          </mc:Choice>
+          <mc:Fallback>
+            <w:pict>
+              <v:rect w14:anchorId="3F639234" id="Rectangle 16" o:spid="_x0000_s1026" style="position:absolute;margin-left:303.05pt;margin-top:190.5pt;width:154.05pt;height:20.9pt;z-index:251676672;visibility:visible;mso-wrap-style:square;mso-width-percent:0;mso-height-percent:0;mso-wrap-distance-left:9pt;mso-wrap-distance-top:0;mso-wrap-distance-right:9pt;mso-wrap-distance-bottom:0;mso-position-horizontal:absolute;mso-position-horizontal-relative:margin;mso-position-vertical:absolute;mso-position-vertical-relative:text;mso-width-percent:0;mso-height-percent:0;mso-width-relative:margin;mso-height-relative:margin;v-text-anchor:middle" o:gfxdata="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" filled="f" strokecolor="red" strokeweight="2.25pt">
+                <w10:wrap anchorx="margin"/>
+              </v:rect>
+            </w:pict>
+          </mc:Fallback>
+        </mc:AlternateContent>
+      </w:r>
+      <w:r>
+        <w:rPr>
+          <w:noProof/>
+        </w:rPr>
+        <w:drawing>
+          <wp:anchor distT="0" distB="0" distL="114300" distR="114300" simplePos="0" relativeHeight="251674624" behindDoc="0" locked="0" layoutInCell="1" allowOverlap="1">
+            <wp:simplePos x="0" y="0"/>
+            <wp:positionH relativeFrom="column">
+              <wp:posOffset>-372110</wp:posOffset>
+            </wp:positionH>
+            <wp:positionV relativeFrom="paragraph">
+              <wp:posOffset>186055</wp:posOffset>
+            </wp:positionV>
+            <wp:extent cx="6772275" cy="2721610"/>
+            <wp:effectExtent l="0" t="0" r="9525" b="2540"/>
+            <wp:wrapTopAndBottom/>
+            <wp:docPr id="15" name="Picture 15"/>
+            <wp:cNvGraphicFramePr>
+              <a:graphicFrameLocks xmlns:a="http://schemas.openxmlformats.org/drawingml/2006/main" noChangeAspect="1"/>
+            </wp:cNvGraphicFramePr>
+            <a:graphic xmlns:a="http://schemas.openxmlformats.org/drawingml/2006/main">
+              <a:graphicData uri="http://schemas.openxmlformats.org/drawingml/2006/picture">
+                <pic:pic xmlns:pic="http://schemas.openxmlformats.org/drawingml/2006/picture">
+                  <pic:nvPicPr>
+                    <pic:cNvPr id="1" name=""/>
+                    <pic:cNvPicPr/>
+                  </pic:nvPicPr>
+                  <pic:blipFill>
+                    <a:blip r:embed="rId11">
+                      <a:extLst>
+                        <a:ext uri="{28A0092B-C50C-407E-A947-70E740481C1C}">
+                          <a14:useLocalDpi xmlns:a14="http://schemas.microsoft.com/office/drawing/2010/main" val="0"/>
+                        </a:ext>
+                      </a:extLst>
+                    </a:blip>
+                    <a:stretch>
+                      <a:fillRect/>
+                    </a:stretch>
+                  </pic:blipFill>
+                  <pic:spPr>
+                    <a:xfrm>
+                      <a:off x="0" y="0"/>
+                      <a:ext cx="6772275" cy="2721610"/>
+                    </a:xfrm>
+                    <a:prstGeom prst="rect">
+                      <a:avLst/>
+                    </a:prstGeom>
+                  </pic:spPr>
+                </pic:pic>
+              </a:graphicData>
+            </a:graphic>
+            <wp14:sizeRelH relativeFrom="page">
+              <wp14:pctWidth>0</wp14:pctWidth>
+            </wp14:sizeRelH>
+            <wp14:sizeRelV relativeFrom="page">
+              <wp14:pctHeight>0</wp14:pctHeight>
+            </wp14:sizeRelV>
+          </wp:anchor>
+        </w:drawing>
+      </w:r>
+      <w:r>
+        <w:rPr>
+          <w:rFonts w:ascii="Times New Roman" w:hAnsi="Times New Roman" w:cs="Times New Roman"/>
+        </w:rPr>
+        <w:t>Created Task2.py to generate and send spoofed packets</w:t>
+      </w:r>
+      <w:r>
+        <w:rPr>
+          <w:rFonts w:ascii="Times New Roman" w:hAnsi="Times New Roman" w:cs="Times New Roman"/>
+        </w:rPr>
+        <w:t xml:space="preserve"> using </w:t>
+      </w:r>
+      <w:proofErr w:type="spellStart"/>
+      <w:r>
+        <w:rPr>
+          <w:rFonts w:ascii="Times New Roman" w:hAnsi="Times New Roman" w:cs="Times New Roman"/>
+        </w:rPr>
+        <w:t>scapy</w:t>
+      </w:r>
+      <w:proofErr w:type="spellEnd"/>
+      <w:r>
+        <w:rPr>
+          <w:rFonts w:ascii="Times New Roman" w:hAnsi="Times New Roman" w:cs="Times New Roman"/>
+        </w:rPr>
+        <w:t>.</w:t>
+      </w:r>
+    </w:p>
+    <w:p>
+      <w:pPr>
+        <w:pStyle w:val="ListParagraph"/>
+        <w:numPr>
+          <w:ilvl w:val="1"/>
+          <w:numId w:val="11"/>
+        </w:numPr>
+        <w:rPr>
+          <w:rFonts w:ascii="Times New Roman" w:hAnsi="Times New Roman" w:cs="Times New Roman"/>
+        </w:rPr>
+      </w:pPr>
+      <w:r>
+        <w:rPr>
+          <w:rFonts w:ascii="Times New Roman" w:hAnsi="Times New Roman" w:cs="Times New Roman"/>
+        </w:rPr>
+        <w:t>We utilized a packets array to store spoofed packets to increase sending speed.</w:t>
+      </w:r>
+    </w:p>
+    <w:p>
+      <w:pPr>
+        <w:pStyle w:val="ListParagraph"/>
+        <w:numPr>
+          <w:ilvl w:val="1"/>
+          <w:numId w:val="11"/>
+        </w:numPr>
+        <w:rPr>
+          <w:rFonts w:ascii="Times New Roman" w:hAnsi="Times New Roman" w:cs="Times New Roman"/>
+        </w:rPr>
+      </w:pPr>
+      <w:r>
+        <w:rPr>
+          <w:rFonts w:ascii="Times New Roman" w:hAnsi="Times New Roman" w:cs="Times New Roman"/>
+        </w:rPr>
+        <w:t>Each spoofed UDP packet contained the above destination IP, destination port, spoofed source IP, and a random source port outlined in red.</w:t>
+      </w:r>
+      <w:r>
+        <w:rPr>
+          <w:rFonts w:ascii="Times New Roman" w:hAnsi="Times New Roman" w:cs="Times New Roman"/>
+        </w:rPr>
+        <w:br/>
+      </w:r>
+    </w:p>
+    <w:p>
+      <w:pPr>
+        <w:pStyle w:val="ListParagraph"/>
+        <w:numPr>
+          <w:ilvl w:val="0"/>
+          <w:numId w:val="11"/>
+        </w:numPr>
+        <w:rPr>
+          <w:rFonts w:ascii="Times New Roman" w:hAnsi="Times New Roman" w:cs="Times New Roman"/>
+        </w:rPr>
+      </w:pPr>
+      <w:r>
+        <w:rPr>
+          <w:noProof/>
+        </w:rPr>
+        <w:drawing>
+          <wp:anchor distT="0" distB="0" distL="114300" distR="114300" simplePos="0" relativeHeight="251677696" behindDoc="0" locked="0" layoutInCell="1" allowOverlap="1">
+            <wp:simplePos x="0" y="0"/>
+            <wp:positionH relativeFrom="margin">
+              <wp:posOffset>212090</wp:posOffset>
+            </wp:positionH>
+            <wp:positionV relativeFrom="paragraph">
+              <wp:posOffset>389255</wp:posOffset>
+            </wp:positionV>
+            <wp:extent cx="4986655" cy="2025015"/>
+            <wp:effectExtent l="0" t="0" r="4445" b="0"/>
+            <wp:wrapTopAndBottom/>
+            <wp:docPr id="14" name="Picture 14"/>
+            <wp:cNvGraphicFramePr>
+              <a:graphicFrameLocks xmlns:a="http://schemas.openxmlformats.org/drawingml/2006/main" noChangeAspect="1"/>
+            </wp:cNvGraphicFramePr>
+            <a:graphic xmlns:a="http://schemas.openxmlformats.org/drawingml/2006/main">
+              <a:graphicData uri="http://schemas.openxmlformats.org/drawingml/2006/picture">
+                <pic:pic xmlns:pic="http://schemas.openxmlformats.org/drawingml/2006/picture">
+                  <pic:nvPicPr>
+                    <pic:cNvPr id="1" name=""/>
+                    <pic:cNvPicPr/>
+                  </pic:nvPicPr>
+                  <pic:blipFill>
+                    <a:blip r:embed="rId12">
+                      <a:extLst>
+                        <a:ext uri="{28A0092B-C50C-407E-A947-70E740481C1C}">
+                          <a14:useLocalDpi xmlns:a14="http://schemas.microsoft.com/office/drawing/2010/main" val="0"/>
+                        </a:ext>
+                      </a:extLst>
+                    </a:blip>
+                    <a:stretch>
+                      <a:fillRect/>
+                    </a:stretch>
+                  </pic:blipFill>
+                  <pic:spPr>
+                    <a:xfrm>
+                      <a:off x="0" y="0"/>
+                      <a:ext cx="4986655" cy="2025015"/>
+                    </a:xfrm>
+                    <a:prstGeom prst="rect">
+                      <a:avLst/>
+                    </a:prstGeom>
+                  </pic:spPr>
+                </pic:pic>
+              </a:graphicData>
+            </a:graphic>
+            <wp14:sizeRelH relativeFrom="page">
+              <wp14:pctWidth>0</wp14:pctWidth>
+            </wp14:sizeRelH>
+            <wp14:sizeRelV relativeFrom="page">
+              <wp14:pctHeight>0</wp14:pctHeight>
+            </wp14:sizeRelV>
+          </wp:anchor>
+        </w:drawing>
+      </w:r>
+      <w:r>
+        <w:rPr>
+          <w:rFonts w:ascii="Times New Roman" w:hAnsi="Times New Roman" w:cs="Times New Roman"/>
+        </w:rPr>
+        <w:t>Created Flood.sh to execute the flood of UDP packets by running Task2.py sev</w:t>
+      </w:r>
+      <w:r>
+        <w:rPr>
+          <w:rFonts w:ascii="Times New Roman" w:hAnsi="Times New Roman" w:cs="Times New Roman"/>
+        </w:rPr>
+        <w:t>eral times concurrently to reach desired speed</w:t>
+      </w:r>
+      <w:r>
+        <w:rPr>
+          <w:rFonts w:ascii="Times New Roman" w:hAnsi="Times New Roman" w:cs="Times New Roman"/>
+        </w:rPr>
+        <w:t>.</w:t>
+      </w:r>
+      <w:r>
+        <w:rPr>
+          <w:rFonts w:ascii="Times New Roman" w:hAnsi="Times New Roman" w:cs="Times New Roman"/>
+        </w:rPr>
+        <w:br/>
+      </w:r>
+    </w:p>
+    <w:p>
+      <w:pPr>
+        <w:rPr>
+          <w:rFonts w:ascii="Times New Roman" w:hAnsi="Times New Roman" w:cs="Times New Roman"/>
+        </w:rPr>
+      </w:pPr>
+      <w:r>
+        <w:rPr>
+          <w:rFonts w:ascii="Times New Roman" w:hAnsi="Times New Roman" w:cs="Times New Roman"/>
+        </w:rPr>
+        <w:lastRenderedPageBreak/>
+        <w:t>Wireshark capture of responses</w:t>
+      </w:r>
+      <w:r>
+        <w:rPr>
+          <w:rFonts w:ascii="Times New Roman" w:hAnsi="Times New Roman" w:cs="Times New Roman"/>
+        </w:rPr>
+        <w:t xml:space="preserve"> from partner’s computer after the UDP flood</w:t>
+      </w:r>
+      <w:r>
+        <w:rPr>
+          <w:rFonts w:ascii="Times New Roman" w:hAnsi="Times New Roman" w:cs="Times New Roman"/>
+        </w:rPr>
+        <w:t>:</w:t>
+      </w:r>
+    </w:p>
+    <w:p>
+      <w:pPr>
+        <w:rPr>
+          <w:rFonts w:ascii="Times New Roman" w:hAnsi="Times New Roman" w:cs="Times New Roman"/>
+          <w:b/>
+        </w:rPr>
+      </w:pPr>
+      <w:r>
+        <w:rPr>
+          <w:noProof/>
+        </w:rPr>
+        <w:drawing>
+          <wp:anchor distT="0" distB="0" distL="114300" distR="114300" simplePos="0" relativeHeight="251678720" behindDoc="0" locked="0" layoutInCell="1" allowOverlap="1">
+            <wp:simplePos x="0" y="0"/>
+            <wp:positionH relativeFrom="column">
+              <wp:posOffset>0</wp:posOffset>
+            </wp:positionH>
+            <wp:positionV relativeFrom="paragraph">
+              <wp:posOffset>1492</wp:posOffset>
+            </wp:positionV>
+            <wp:extent cx="5943600" cy="4057650"/>
+            <wp:effectExtent l="0" t="0" r="0" b="0"/>
+            <wp:wrapTopAndBottom/>
+            <wp:docPr id="17" name="Picture 17"/>
+            <wp:cNvGraphicFramePr>
+              <a:graphicFrameLocks xmlns:a="http://schemas.openxmlformats.org/drawingml/2006/main" noChangeAspect="1"/>
+            </wp:cNvGraphicFramePr>
+            <a:graphic xmlns:a="http://schemas.openxmlformats.org/drawingml/2006/main">
+              <a:graphicData uri="http://schemas.openxmlformats.org/drawingml/2006/picture">
+                <pic:pic xmlns:pic="http://schemas.openxmlformats.org/drawingml/2006/picture">
+                  <pic:nvPicPr>
+                    <pic:cNvPr id="1" name=""/>
+                    <pic:cNvPicPr/>
+                  </pic:nvPicPr>
+                  <pic:blipFill>
+                    <a:blip r:embed="rId13">
+                      <a:extLst>
+                        <a:ext uri="{28A0092B-C50C-407E-A947-70E740481C1C}">
+                          <a14:useLocalDpi xmlns:a14="http://schemas.microsoft.com/office/drawing/2010/main" val="0"/>
+                        </a:ext>
+                      </a:extLst>
+                    </a:blip>
+                    <a:stretch>
+                      <a:fillRect/>
+                    </a:stretch>
+                  </pic:blipFill>
+                  <pic:spPr>
+                    <a:xfrm>
+                      <a:off x="0" y="0"/>
+                      <a:ext cx="5943600" cy="4057650"/>
+                    </a:xfrm>
+                    <a:prstGeom prst="rect">
+                      <a:avLst/>
+                    </a:prstGeom>
+                  </pic:spPr>
+                </pic:pic>
+              </a:graphicData>
+            </a:graphic>
+            <wp14:sizeRelH relativeFrom="page">
+              <wp14:pctWidth>0</wp14:pctWidth>
+            </wp14:sizeRelH>
+            <wp14:sizeRelV relativeFrom="page">
+              <wp14:pctHeight>0</wp14:pctHeight>
+            </wp14:sizeRelV>
+          </wp:anchor>
+        </w:drawing>
+      </w:r>
+    </w:p>
+    <w:p>
+      <w:pPr>
+        <w:pStyle w:val="ListParagraph"/>
+        <w:numPr>
+          <w:ilvl w:val="0"/>
+          <w:numId w:val="12"/>
+        </w:numPr>
+        <w:rPr>
+          <w:rFonts w:ascii="Times New Roman" w:hAnsi="Times New Roman" w:cs="Times New Roman"/>
+        </w:rPr>
+      </w:pPr>
+      <w:r>
+        <w:rPr>
+          <w:rFonts w:ascii="Times New Roman" w:hAnsi="Times New Roman" w:cs="Times New Roman"/>
+        </w:rPr>
+        <w:t>UDP packets arriving from IP 10.12.1.1, the matrix1.m4i.local machine to partner’s machine at 10.204.0.67.</w:t>
+      </w:r>
+    </w:p>
+    <w:p>
+      <w:pPr>
+        <w:pStyle w:val="ListParagraph"/>
+        <w:numPr>
+          <w:ilvl w:val="0"/>
+          <w:numId w:val="12"/>
+        </w:numPr>
+        <w:rPr>
+          <w:rFonts w:ascii="Times New Roman" w:hAnsi="Times New Roman" w:cs="Times New Roman"/>
+        </w:rPr>
+      </w:pPr>
+      <w:r>
+        <w:rPr>
+          <w:rFonts w:ascii="Times New Roman" w:hAnsi="Times New Roman" w:cs="Times New Roman"/>
+        </w:rPr>
+        <w:t>Each source/destination port number differs each response:</w:t>
+      </w:r>
+      <w:r>
+        <w:rPr>
+          <w:rFonts w:ascii="Times New Roman" w:hAnsi="Times New Roman" w:cs="Times New Roman"/>
+        </w:rPr>
+        <w:br/>
+      </w:r>
+    </w:p>
+    <w:p>
+      <w:pPr>
+        <w:rPr>
+          <w:rFonts w:ascii="Times New Roman" w:hAnsi="Times New Roman" w:cs="Times New Roman"/>
+        </w:rPr>
+      </w:pPr>
+      <w:r>
+        <w:rPr>
+          <w:rFonts w:ascii="Times New Roman" w:hAnsi="Times New Roman" w:cs="Times New Roman"/>
+        </w:rPr>
+        <w:t>Screenshot of Sentinel’s response during UDP flood:</w:t>
+      </w:r>
+    </w:p>
+    <w:p>
+      <w:pPr>
+        <w:rPr>
+          <w:rFonts w:ascii="Times New Roman" w:hAnsi="Times New Roman" w:cs="Times New Roman"/>
+        </w:rPr>
+      </w:pPr>
+      <w:r>
+        <w:rPr>
+          <w:noProof/>
+        </w:rPr>
+        <w:drawing>
+          <wp:inline distT="0" distB="0" distL="0" distR="0" wp14:anchorId="3533948F" wp14:editId="6764FE6A">
+            <wp:extent cx="5704413" cy="1201479"/>
+            <wp:effectExtent l="0" t="0" r="0" b="0"/>
+            <wp:docPr id="19" name="Picture 19"/>
+            <wp:cNvGraphicFramePr>
+              <a:graphicFrameLocks xmlns:a="http://schemas.openxmlformats.org/drawingml/2006/main" noChangeAspect="1"/>
+            </wp:cNvGraphicFramePr>
+            <a:graphic xmlns:a="http://schemas.openxmlformats.org/drawingml/2006/main">
+              <a:graphicData uri="http://schemas.openxmlformats.org/drawingml/2006/picture">
+                <pic:pic xmlns:pic="http://schemas.openxmlformats.org/drawingml/2006/picture">
+                  <pic:nvPicPr>
+                    <pic:cNvPr id="1" name=""/>
+                    <pic:cNvPicPr/>
+                  </pic:nvPicPr>
+                  <pic:blipFill>
+                    <a:blip r:embed="rId14"/>
+                    <a:stretch>
+                      <a:fillRect/>
+                    </a:stretch>
+                  </pic:blipFill>
+                  <pic:spPr>
+                    <a:xfrm>
+                      <a:off x="0" y="0"/>
+                      <a:ext cx="5734753" cy="1207869"/>
+                    </a:xfrm>
+                    <a:prstGeom prst="rect">
+                      <a:avLst/>
+                    </a:prstGeom>
+                  </pic:spPr>
+                </pic:pic>
+              </a:graphicData>
+            </a:graphic>
+          </wp:inline>
+        </w:drawing>
+      </w:r>
+    </w:p>
+    <w:p>
+      <w:pPr>
+        <w:rPr>
+          <w:rFonts w:ascii="Times New Roman" w:hAnsi="Times New Roman" w:cs="Times New Roman"/>
+        </w:rPr>
+      </w:pPr>
+      <w:r>
+        <w:rPr>
+          <w:rFonts w:ascii="Times New Roman" w:hAnsi="Times New Roman" w:cs="Times New Roman"/>
+        </w:rPr>
+        <w:t>Screenshot of Sentinel’s response after UDP flood was successful:</w:t>
+      </w:r>
+    </w:p>
+    <w:p>
+      <w:pPr>
+        <w:rPr>
+          <w:rFonts w:ascii="Times New Roman" w:hAnsi="Times New Roman" w:cs="Times New Roman"/>
+        </w:rPr>
+      </w:pPr>
+      <w:r>
+        <w:rPr>
+          <w:noProof/>
+        </w:rPr>
+        <w:drawing>
+          <wp:inline distT="0" distB="0" distL="0" distR="0" wp14:anchorId="3810BB6F" wp14:editId="38774689">
+            <wp:extent cx="5635256" cy="881344"/>
+            <wp:effectExtent l="0" t="0" r="3810" b="0"/>
+            <wp:docPr id="18" name="Picture 18"/>
+            <wp:cNvGraphicFramePr>
+              <a:graphicFrameLocks xmlns:a="http://schemas.openxmlformats.org/drawingml/2006/main" noChangeAspect="1"/>
+            </wp:cNvGraphicFramePr>
+            <a:graphic xmlns:a="http://schemas.openxmlformats.org/drawingml/2006/main">
+              <a:graphicData uri="http://schemas.openxmlformats.org/drawingml/2006/picture">
+                <pic:pic xmlns:pic="http://schemas.openxmlformats.org/drawingml/2006/picture">
+                  <pic:nvPicPr>
+                    <pic:cNvPr id="1" name=""/>
+                    <pic:cNvPicPr/>
+                  </pic:nvPicPr>
+                  <pic:blipFill>
+                    <a:blip r:embed="rId15"/>
+                    <a:stretch>
+                      <a:fillRect/>
+                    </a:stretch>
+                  </pic:blipFill>
+                  <pic:spPr>
+                    <a:xfrm>
+                      <a:off x="0" y="0"/>
+                      <a:ext cx="5772230" cy="902767"/>
+                    </a:xfrm>
+                    <a:prstGeom prst="rect">
+                      <a:avLst/>
+                    </a:prstGeom>
+                  </pic:spPr>
+                </pic:pic>
+              </a:graphicData>
+            </a:graphic>
+          </wp:inline>
+        </w:drawing>
+      </w:r>
+    </w:p>
+    <w:p>
+      <w:pPr>
+        <w:rPr>
+          <w:rFonts w:ascii="Times New Roman" w:hAnsi="Times New Roman" w:cs="Times New Roman"/>
+        </w:rPr>
+      </w:pPr>
+      <w:r>
+        <w:rPr>
+          <w:rFonts w:ascii="Times New Roman" w:hAnsi="Times New Roman" w:cs="Times New Roman"/>
+        </w:rPr>
+        <w:lastRenderedPageBreak/>
+        <w:t xml:space="preserve">What is the </w:t>
+      </w:r>
+      <w:proofErr w:type="spellStart"/>
+      <w:r>
+        <w:rPr>
+          <w:rFonts w:ascii="Times New Roman" w:hAnsi="Times New Roman" w:cs="Times New Roman"/>
+        </w:rPr>
+        <w:t>msssage</w:t>
+      </w:r>
+      <w:proofErr w:type="spellEnd"/>
+      <w:r>
+        <w:rPr>
+          <w:rFonts w:ascii="Times New Roman" w:hAnsi="Times New Roman" w:cs="Times New Roman"/>
+        </w:rPr>
+        <w:t xml:space="preserve"> from the sentinel when your packet is successful? (</w:t>
+      </w:r>
+      <w:proofErr w:type="gramStart"/>
+      <w:r>
+        <w:rPr>
+          <w:rFonts w:ascii="Times New Roman" w:hAnsi="Times New Roman" w:cs="Times New Roman"/>
+        </w:rPr>
+        <w:t>i.e</w:t>
+      </w:r>
+      <w:proofErr w:type="gramEnd"/>
+      <w:r>
+        <w:rPr>
+          <w:rFonts w:ascii="Times New Roman" w:hAnsi="Times New Roman" w:cs="Times New Roman"/>
+        </w:rPr>
+        <w:t xml:space="preserve">. the response does </w:t>
+      </w:r>
+      <w:r>
+        <w:rPr>
+          <w:rFonts w:ascii="Times New Roman" w:hAnsi="Times New Roman" w:cs="Times New Roman"/>
+        </w:rPr>
+        <w:t>not</w:t>
+      </w:r>
+      <w:r>
+        <w:rPr>
+          <w:rFonts w:ascii="Times New Roman" w:hAnsi="Times New Roman" w:cs="Times New Roman"/>
+        </w:rPr>
+        <w:t xml:space="preserve"> contain “</w:t>
+      </w:r>
+      <w:r>
+        <w:rPr>
+          <w:rFonts w:ascii="Times New Roman" w:hAnsi="Times New Roman" w:cs="Times New Roman"/>
+        </w:rPr>
+        <w:t>ERROR</w:t>
+      </w:r>
+      <w:r>
+        <w:rPr>
+          <w:rFonts w:ascii="Times New Roman" w:hAnsi="Times New Roman" w:cs="Times New Roman"/>
+        </w:rPr>
+        <w:t>”).</w:t>
+      </w:r>
+    </w:p>
+    <w:p>
+      <w:pPr>
+        <w:pStyle w:val="ListParagraph"/>
+        <w:numPr>
+          <w:ilvl w:val="0"/>
+          <w:numId w:val="13"/>
+        </w:numPr>
+        <w:rPr>
+          <w:rFonts w:ascii="Times New Roman" w:hAnsi="Times New Roman" w:cs="Times New Roman"/>
+        </w:rPr>
+      </w:pPr>
+      <w:r>
+        <w:rPr>
+          <w:rFonts w:ascii="Times New Roman" w:hAnsi="Times New Roman" w:cs="Times New Roman"/>
+        </w:rPr>
+        <w:t xml:space="preserve">As shown in the previous </w:t>
+      </w:r>
+      <w:r>
+        <w:rPr>
+          <w:rFonts w:ascii="Times New Roman" w:hAnsi="Times New Roman" w:cs="Times New Roman"/>
+        </w:rPr>
+        <w:t>Wireshark capture:</w:t>
+      </w:r>
+    </w:p>
+    <w:p>
+      <w:pPr>
+        <w:pStyle w:val="ListParagraph"/>
+        <w:numPr>
+          <w:ilvl w:val="1"/>
+          <w:numId w:val="13"/>
+        </w:numPr>
+        <w:rPr>
+          <w:rFonts w:ascii="Times New Roman" w:hAnsi="Times New Roman" w:cs="Times New Roman"/>
+        </w:rPr>
+      </w:pPr>
+      <w:r>
+        <w:rPr>
+          <w:rFonts w:ascii="Times New Roman" w:hAnsi="Times New Roman" w:cs="Times New Roman"/>
+        </w:rPr>
+        <w:t xml:space="preserve">“Sentinel Network Traffic Overload – </w:t>
+      </w:r>
+      <w:proofErr w:type="spellStart"/>
+      <w:r>
+        <w:rPr>
+          <w:rFonts w:ascii="Times New Roman" w:hAnsi="Times New Roman" w:cs="Times New Roman"/>
+        </w:rPr>
+        <w:t>MACHiNe</w:t>
+      </w:r>
+      <w:proofErr w:type="spellEnd"/>
+      <w:r>
+        <w:rPr>
+          <w:rFonts w:ascii="Times New Roman" w:hAnsi="Times New Roman" w:cs="Times New Roman"/>
+        </w:rPr>
+        <w:t xml:space="preserve"> </w:t>
+      </w:r>
+      <w:proofErr w:type="spellStart"/>
+      <w:r>
+        <w:rPr>
+          <w:rFonts w:ascii="Times New Roman" w:hAnsi="Times New Roman" w:cs="Times New Roman"/>
+        </w:rPr>
+        <w:t>diSabl</w:t>
+      </w:r>
+      <w:proofErr w:type="spellEnd"/>
+      <w:r>
+        <w:rPr>
+          <w:rFonts w:ascii="Times New Roman" w:hAnsi="Times New Roman" w:cs="Times New Roman"/>
+        </w:rPr>
+        <w:t>…”</w:t>
+      </w:r>
+    </w:p>
+    <w:p>
+      <w:pPr>
+        <w:rPr>
+          <w:rFonts w:ascii="Times New Roman" w:hAnsi="Times New Roman" w:cs="Times New Roman"/>
+        </w:rPr>
+      </w:pPr>
+      <w:r>
+        <w:rPr>
+          <w:rFonts w:ascii="Times New Roman" w:hAnsi="Times New Roman" w:cs="Times New Roman"/>
+        </w:rPr>
+        <w:t>What type of attack might use this spoofed IP feature coupled with an un-throttled flood of messages?</w:t>
+      </w:r>
+    </w:p>
+    <w:p>
+      <w:pPr>
+        <w:pStyle w:val="ListParagraph"/>
+        <w:numPr>
+          <w:ilvl w:val="0"/>
+          <w:numId w:val="10"/>
+        </w:numPr>
+        <w:jc w:val="both"/>
+        <w:rPr>
+          <w:rFonts w:ascii="Times New Roman" w:hAnsi="Times New Roman" w:cs="Times New Roman"/>
+          <w:b/>
+        </w:rPr>
+      </w:pPr>
+      <w:r>
+        <w:rPr>
+          <w:rFonts w:ascii="Times New Roman" w:hAnsi="Times New Roman" w:cs="Times New Roman"/>
+          <w:b/>
+        </w:rPr>
+        <w:t xml:space="preserve"> </w:t>
+      </w:r>
+      <w:r>
+        <w:rPr>
+          <w:rFonts w:ascii="Times New Roman" w:hAnsi="Times New Roman" w:cs="Times New Roman"/>
+        </w:rPr>
+        <w:t>A Denial of Service (</w:t>
+      </w:r>
+      <w:proofErr w:type="spellStart"/>
+      <w:r>
+        <w:rPr>
+          <w:rFonts w:ascii="Times New Roman" w:hAnsi="Times New Roman" w:cs="Times New Roman"/>
+        </w:rPr>
+        <w:t>DoS</w:t>
+      </w:r>
+      <w:proofErr w:type="spellEnd"/>
+      <w:r>
+        <w:rPr>
+          <w:rFonts w:ascii="Times New Roman" w:hAnsi="Times New Roman" w:cs="Times New Roman"/>
+        </w:rPr>
+        <w:t>) attack would use this to send a stream of UDP packets and hopefully keep the source of the attack hidden.</w:t>
+      </w:r>
+    </w:p>
+    <w:p>
+      <w:pPr>
+        <w:jc w:val="both"/>
+        <w:rPr>
+          <w:rFonts w:ascii="Times New Roman" w:hAnsi="Times New Roman" w:cs="Times New Roman"/>
+          <w:b/>
+        </w:rPr>
+      </w:pPr>
+    </w:p>
+    <w:p>
+      <w:pPr>
+        <w:jc w:val="both"/>
+        <w:rPr>
+          <w:rFonts w:ascii="Times New Roman" w:hAnsi="Times New Roman" w:cs="Times New Roman"/>
+          <w:b/>
+        </w:rPr>
+      </w:pPr>
+      <w:r>
+        <w:rPr>
+          <w:rFonts w:ascii="Times New Roman" w:hAnsi="Times New Roman" w:cs="Times New Roman"/>
+          <w:b/>
+        </w:rPr>
+        <w:t xml:space="preserve">Screenshot from attacking computer </w:t>
+      </w:r>
+      <w:r>
+        <w:rPr>
+          <w:rFonts w:ascii="Times New Roman" w:hAnsi="Times New Roman" w:cs="Times New Roman"/>
+          <w:b/>
+        </w:rPr>
+        <w:t>W</w:t>
+      </w:r>
+      <w:r>
+        <w:rPr>
+          <w:rFonts w:ascii="Times New Roman" w:hAnsi="Times New Roman" w:cs="Times New Roman"/>
+          <w:b/>
+        </w:rPr>
+        <w:t>ireshark capture:</w:t>
+      </w:r>
+    </w:p>
+    <w:p>
+      <w:pPr>
+        <w:jc w:val="both"/>
+        <w:rPr>
+          <w:rFonts w:ascii="Times New Roman" w:hAnsi="Times New Roman" w:cs="Times New Roman"/>
+          <w:b/>
+        </w:rPr>
+      </w:pPr>
+      <w:r>
+        <w:rPr>
+          <w:noProof/>
+        </w:rPr>
+        <mc:AlternateContent>
+          <mc:Choice Requires="wps">
+            <w:drawing>
+              <wp:anchor distT="0" distB="0" distL="114300" distR="114300" simplePos="0" relativeHeight="251680768" behindDoc="0" locked="0" layoutInCell="1" allowOverlap="1" wp14:anchorId="54FB3B42" wp14:editId="451D277F">
+                <wp:simplePos x="0" y="0"/>
+                <wp:positionH relativeFrom="margin">
+                  <wp:posOffset>3221665</wp:posOffset>
+                </wp:positionH>
+                <wp:positionV relativeFrom="paragraph">
+                  <wp:posOffset>3827913</wp:posOffset>
+                </wp:positionV>
+                <wp:extent cx="1095154" cy="265253"/>
+                <wp:effectExtent l="19050" t="19050" r="10160" b="20955"/>
+                <wp:wrapNone/>
+                <wp:docPr id="21" name="Rectangle 21"/>
+                <wp:cNvGraphicFramePr/>
+                <a:graphic xmlns:a="http://schemas.openxmlformats.org/drawingml/2006/main">
+                  <a:graphicData uri="http://schemas.microsoft.com/office/word/2010/wordprocessingShape">
+                    <wps:wsp>
+                      <wps:cNvSpPr/>
+                      <wps:spPr>
+                        <a:xfrm>
+                          <a:off x="0" y="0"/>
+                          <a:ext cx="1095154" cy="265253"/>
+                        </a:xfrm>
+                        <a:prstGeom prst="rect">
+                          <a:avLst/>
+                        </a:prstGeom>
+                        <a:noFill/>
+                        <a:ln w="28575">
+                          <a:solidFill>
+                            <a:srgbClr val="FF0000"/>
+                          </a:solidFill>
+                        </a:ln>
+                      </wps:spPr>
+                      <wps:style>
+                        <a:lnRef idx="2">
+                          <a:schemeClr val="accent1">
+                            <a:shade val="50000"/>
+                          </a:schemeClr>
+                        </a:lnRef>
+                        <a:fillRef idx="1">
+                          <a:schemeClr val="accent1"/>
+                        </a:fillRef>
+                        <a:effectRef idx="0">
+                          <a:schemeClr val="accent1"/>
+                        </a:effectRef>
+                        <a:fontRef idx="minor">
+                          <a:schemeClr val="lt1"/>
+                        </a:fontRef>
+                      </wps:style>
+                      <wps:bodyPr rot="0" spcFirstLastPara="0" vertOverflow="overflow" horzOverflow="overflow" vert="horz" wrap="square" lIns="91440" tIns="45720" rIns="91440" bIns="45720" numCol="1" spcCol="0" rtlCol="0" fromWordArt="0" anchor="ctr" anchorCtr="0" forceAA="0" compatLnSpc="1">
+                        <a:prstTxWarp prst="textNoShape">
+                          <a:avLst/>
+                        </a:prstTxWarp>
+                        <a:noAutofit/>
+                      </wps:bodyPr>
+                    </wps:wsp>
+                  </a:graphicData>
+                </a:graphic>
+                <wp14:sizeRelH relativeFrom="margin">
+                  <wp14:pctWidth>0</wp14:pctWidth>
+                </wp14:sizeRelH>
+                <wp14:sizeRelV relativeFrom="margin">
+                  <wp14:pctHeight>0</wp14:pctHeight>
+                </wp14:sizeRelV>
+              </wp:anchor>
+            </w:drawing>
+          </mc:Choice>
+          <mc:Fallback>
+            <w:pict>
+              <v:rect w14:anchorId="5D4BA85E" id="Rectangle 21" o:spid="_x0000_s1026" style="position:absolute;margin-left:253.65pt;margin-top:301.4pt;width:86.25pt;height:20.9pt;z-index:251680768;visibility:visible;mso-wrap-style:square;mso-width-percent:0;mso-height-percent:0;mso-wrap-distance-left:9pt;mso-wrap-distance-top:0;mso-wrap-distance-right:9pt;mso-wrap-distance-bottom:0;mso-position-horizontal:absolute;mso-position-horizontal-relative:margin;mso-position-vertical:absolute;mso-position-vertical-relative:text;mso-width-percent:0;mso-height-percent:0;mso-width-relative:margin;mso-height-relative:margin;v-text-anchor:middle" o:gfxdata="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" filled="f" strokecolor="red" strokeweight="2.25pt">
+                <w10:wrap anchorx="margin"/>
+              </v:rect>
+            </w:pict>
+          </mc:Fallback>
+        </mc:AlternateContent>
+      </w:r>
+      <w:r>
+        <w:rPr>
+          <w:noProof/>
+        </w:rPr>
+        <w:drawing>
+          <wp:inline distT="0" distB="0" distL="0" distR="0" wp14:anchorId="7E907876" wp14:editId="7162D300">
+            <wp:extent cx="5943600" cy="4157345"/>
+            <wp:effectExtent l="0" t="0" r="0" b="0"/>
+            <wp:docPr id="20" name="Picture 20"/>
+            <wp:cNvGraphicFramePr>
+              <a:graphicFrameLocks xmlns:a="http://schemas.openxmlformats.org/drawingml/2006/main" noChangeAspect="1"/>
+            </wp:cNvGraphicFramePr>
+            <a:graphic xmlns:a="http://schemas.openxmlformats.org/drawingml/2006/main">
+              <a:graphicData uri="http://schemas.openxmlformats.org/drawingml/2006/picture">
+                <pic:pic xmlns:pic="http://schemas.openxmlformats.org/drawingml/2006/picture">
+                  <pic:nvPicPr>
+                    <pic:cNvPr id="1" name=""/>
+                    <pic:cNvPicPr/>
+                  </pic:nvPicPr>
+                  <pic:blipFill>
+                    <a:blip r:embed="rId16"/>
+                    <a:stretch>
+                      <a:fillRect/>
+                    </a:stretch>
+                  </pic:blipFill>
+                  <pic:spPr>
+                    <a:xfrm>
+                      <a:off x="0" y="0"/>
+                      <a:ext cx="5943600" cy="4157345"/>
+                    </a:xfrm>
+                    <a:prstGeom prst="rect">
+                      <a:avLst/>
+                    </a:prstGeom>
+                  </pic:spPr>
+                </pic:pic>
+              </a:graphicData>
+            </a:graphic>
+          </wp:inline>
+        </w:drawing>
+      </w:r>
+    </w:p>
+    <w:p>
+      <w:pPr>
+        <w:pStyle w:val="ListParagraph"/>
+        <w:numPr>
+          <w:ilvl w:val="0"/>
+          <w:numId w:val="10"/>
+        </w:numPr>
+        <w:jc w:val="both"/>
+        <w:rPr>
+          <w:rFonts w:ascii="Times New Roman" w:hAnsi="Times New Roman" w:cs="Times New Roman"/>
+          <w:b/>
+        </w:rPr>
+      </w:pPr>
+      <w:r>
+        <w:rPr>
+          <w:rFonts w:ascii="Times New Roman" w:hAnsi="Times New Roman" w:cs="Times New Roman"/>
+        </w:rPr>
+        <w:t>Source IP is 10.204.0.67, which is spoofed</w:t>
+      </w:r>
+    </w:p>
+    <w:p>
+      <w:pPr>
+        <w:pStyle w:val="ListParagraph"/>
+        <w:numPr>
+          <w:ilvl w:val="0"/>
+          <w:numId w:val="10"/>
+        </w:numPr>
+        <w:jc w:val="both"/>
+        <w:rPr>
+          <w:rFonts w:ascii="Times New Roman" w:hAnsi="Times New Roman" w:cs="Times New Roman"/>
+          <w:b/>
+        </w:rPr>
+      </w:pPr>
+      <w:r>
+        <w:rPr>
+          <w:rFonts w:ascii="Times New Roman" w:hAnsi="Times New Roman" w:cs="Times New Roman"/>
+        </w:rPr>
+        <w:t>Destination IP is 10.12.1.1, address of matrix1.m4i.local</w:t>
+      </w:r>
+    </w:p>
+    <w:p>
+      <w:pPr>
+        <w:pStyle w:val="ListParagraph"/>
+        <w:numPr>
+          <w:ilvl w:val="0"/>
+          <w:numId w:val="10"/>
+        </w:numPr>
+        <w:jc w:val="both"/>
+        <w:rPr>
+          <w:rFonts w:ascii="Times New Roman" w:hAnsi="Times New Roman" w:cs="Times New Roman"/>
+          <w:b/>
+        </w:rPr>
+      </w:pPr>
+      <w:r>
+        <w:rPr>
+          <w:rFonts w:ascii="Times New Roman" w:hAnsi="Times New Roman" w:cs="Times New Roman"/>
+        </w:rPr>
+        <w:t>Destination port is 1337 on all flood packets</w:t>
+      </w:r>
+    </w:p>
+    <w:p>
+      <w:pPr>
+        <w:pStyle w:val="ListParagraph"/>
+        <w:numPr>
+          <w:ilvl w:val="0"/>
+          <w:numId w:val="10"/>
+        </w:numPr>
+        <w:jc w:val="both"/>
+        <w:rPr>
+          <w:rFonts w:ascii="Times New Roman" w:hAnsi="Times New Roman" w:cs="Times New Roman"/>
+          <w:b/>
+        </w:rPr>
+      </w:pPr>
+      <w:r>
+        <w:rPr>
+          <w:rFonts w:ascii="Times New Roman" w:hAnsi="Times New Roman" w:cs="Times New Roman"/>
+        </w:rPr>
+        <w:t>Source port is a random number between 1024 and 65535</w:t>
+      </w:r>
+    </w:p>
+    <w:p>
+      <w:pPr>
+        <w:pStyle w:val="ListParagraph"/>
+        <w:numPr>
+          <w:ilvl w:val="0"/>
+          <w:numId w:val="10"/>
+        </w:numPr>
+        <w:jc w:val="both"/>
+        <w:rPr>
+          <w:rFonts w:ascii="Times New Roman" w:hAnsi="Times New Roman" w:cs="Times New Roman"/>
+          <w:b/>
+        </w:rPr>
+      </w:pPr>
+      <w:r>
+        <w:rPr>
+          <w:rFonts w:ascii="Times New Roman" w:hAnsi="Times New Roman" w:cs="Times New Roman"/>
+        </w:rPr>
+        <w:t>Message payload is “Deactivate!!”</w:t>
+      </w:r>
+      <w:r>
+        <w:rPr>
+          <w:noProof/>
+        </w:rPr>
+        <w:t xml:space="preserve"> </w:t>
+      </w:r>
+    </w:p>
+    <w:p>
+      <w:pPr>
+        <w:rPr>
+          <w:rFonts w:ascii="Times New Roman" w:hAnsi="Times New Roman" w:cs="Times New Roman"/>
+        </w:rPr>
+      </w:pPr>
+      <w:bookmarkStart w:id="0" w:name="_GoBack"/>
+      <w:bookmarkEnd w:id="0"/>
     </w:p>
     <w:sectPr>
       <w:pgSz w:w="12240" w:h="15840"/>
@@ -1305,8 +2566,1377 @@
       </w:rPr>
     </w:lvl>
   </w:abstractNum>
+  <w:abstractNum w:abstractNumId="1" w15:restartNumberingAfterBreak="0">
+    <w:nsid w:val="09F5374C"/>
+    <w:multiLevelType w:val="hybridMultilevel"/>
+    <w:tmpl w:val="27101072"/>
+    <w:lvl w:ilvl="0" w:tplc="04090001">
+      <w:start w:val="1"/>
+      <w:numFmt w:val="bullet"/>
+      <w:lvlText w:val=""/>
+      <w:lvlJc w:val="left"/>
+      <w:pPr>
+        <w:ind w:left="3600" w:hanging="360"/>
+      </w:pPr>
+      <w:rPr>
+        <w:rFonts w:ascii="Symbol" w:hAnsi="Symbol" w:hint="default"/>
+      </w:rPr>
+    </w:lvl>
+    <w:lvl w:ilvl="1" w:tplc="04090003" w:tentative="1">
+      <w:start w:val="1"/>
+      <w:numFmt w:val="bullet"/>
+      <w:lvlText w:val="o"/>
+      <w:lvlJc w:val="left"/>
+      <w:pPr>
+        <w:ind w:left="1440" w:hanging="360"/>
+      </w:pPr>
+      <w:rPr>
+        <w:rFonts w:ascii="Courier New" w:hAnsi="Courier New" w:cs="Courier New" w:hint="default"/>
+      </w:rPr>
+    </w:lvl>
+    <w:lvl w:ilvl="2" w:tplc="04090005" w:tentative="1">
+      <w:start w:val="1"/>
+      <w:numFmt w:val="bullet"/>
+      <w:lvlText w:val=""/>
+      <w:lvlJc w:val="left"/>
+      <w:pPr>
+        <w:ind w:left="2160" w:hanging="360"/>
+      </w:pPr>
+      <w:rPr>
+        <w:rFonts w:ascii="Wingdings" w:hAnsi="Wingdings" w:hint="default"/>
+      </w:rPr>
+    </w:lvl>
+    <w:lvl w:ilvl="3" w:tplc="04090001" w:tentative="1">
+      <w:start w:val="1"/>
+      <w:numFmt w:val="bullet"/>
+      <w:lvlText w:val=""/>
+      <w:lvlJc w:val="left"/>
+      <w:pPr>
+        <w:ind w:left="2880" w:hanging="360"/>
+      </w:pPr>
+      <w:rPr>
+        <w:rFonts w:ascii="Symbol" w:hAnsi="Symbol" w:hint="default"/>
+      </w:rPr>
+    </w:lvl>
+    <w:lvl w:ilvl="4" w:tplc="04090003" w:tentative="1">
+      <w:start w:val="1"/>
+      <w:numFmt w:val="bullet"/>
+      <w:lvlText w:val="o"/>
+      <w:lvlJc w:val="left"/>
+      <w:pPr>
+        <w:ind w:left="3600" w:hanging="360"/>
+      </w:pPr>
+      <w:rPr>
+        <w:rFonts w:ascii="Courier New" w:hAnsi="Courier New" w:cs="Courier New" w:hint="default"/>
+      </w:rPr>
+    </w:lvl>
+    <w:lvl w:ilvl="5" w:tplc="04090005" w:tentative="1">
+      <w:start w:val="1"/>
+      <w:numFmt w:val="bullet"/>
+      <w:lvlText w:val=""/>
+      <w:lvlJc w:val="left"/>
+      <w:pPr>
+        <w:ind w:left="4320" w:hanging="360"/>
+      </w:pPr>
+      <w:rPr>
+        <w:rFonts w:ascii="Wingdings" w:hAnsi="Wingdings" w:hint="default"/>
+      </w:rPr>
+    </w:lvl>
+    <w:lvl w:ilvl="6" w:tplc="04090001" w:tentative="1">
+      <w:start w:val="1"/>
+      <w:numFmt w:val="bullet"/>
+      <w:lvlText w:val=""/>
+      <w:lvlJc w:val="left"/>
+      <w:pPr>
+        <w:ind w:left="5040" w:hanging="360"/>
+      </w:pPr>
+      <w:rPr>
+        <w:rFonts w:ascii="Symbol" w:hAnsi="Symbol" w:hint="default"/>
+      </w:rPr>
+    </w:lvl>
+    <w:lvl w:ilvl="7" w:tplc="04090003" w:tentative="1">
+      <w:start w:val="1"/>
+      <w:numFmt w:val="bullet"/>
+      <w:lvlText w:val="o"/>
+      <w:lvlJc w:val="left"/>
+      <w:pPr>
+        <w:ind w:left="5760" w:hanging="360"/>
+      </w:pPr>
+      <w:rPr>
+        <w:rFonts w:ascii="Courier New" w:hAnsi="Courier New" w:cs="Courier New" w:hint="default"/>
+      </w:rPr>
+    </w:lvl>
+    <w:lvl w:ilvl="8" w:tplc="04090005" w:tentative="1">
+      <w:start w:val="1"/>
+      <w:numFmt w:val="bullet"/>
+      <w:lvlText w:val=""/>
+      <w:lvlJc w:val="left"/>
+      <w:pPr>
+        <w:ind w:left="6480" w:hanging="360"/>
+      </w:pPr>
+      <w:rPr>
+        <w:rFonts w:ascii="Wingdings" w:hAnsi="Wingdings" w:hint="default"/>
+      </w:rPr>
+    </w:lvl>
+  </w:abstractNum>
+  <w:abstractNum w:abstractNumId="2" w15:restartNumberingAfterBreak="0">
+    <w:nsid w:val="0BA27261"/>
+    <w:multiLevelType w:val="hybridMultilevel"/>
+    <w:tmpl w:val="9FD2E8DC"/>
+    <w:lvl w:ilvl="0" w:tplc="04090001">
+      <w:start w:val="1"/>
+      <w:numFmt w:val="bullet"/>
+      <w:lvlText w:val=""/>
+      <w:lvlJc w:val="left"/>
+      <w:pPr>
+        <w:ind w:left="6480" w:hanging="360"/>
+      </w:pPr>
+      <w:rPr>
+        <w:rFonts w:ascii="Symbol" w:hAnsi="Symbol" w:hint="default"/>
+      </w:rPr>
+    </w:lvl>
+    <w:lvl w:ilvl="1" w:tplc="04090003" w:tentative="1">
+      <w:start w:val="1"/>
+      <w:numFmt w:val="bullet"/>
+      <w:lvlText w:val="o"/>
+      <w:lvlJc w:val="left"/>
+      <w:pPr>
+        <w:ind w:left="4320" w:hanging="360"/>
+      </w:pPr>
+      <w:rPr>
+        <w:rFonts w:ascii="Courier New" w:hAnsi="Courier New" w:cs="Courier New" w:hint="default"/>
+      </w:rPr>
+    </w:lvl>
+    <w:lvl w:ilvl="2" w:tplc="04090005" w:tentative="1">
+      <w:start w:val="1"/>
+      <w:numFmt w:val="bullet"/>
+      <w:lvlText w:val=""/>
+      <w:lvlJc w:val="left"/>
+      <w:pPr>
+        <w:ind w:left="5040" w:hanging="360"/>
+      </w:pPr>
+      <w:rPr>
+        <w:rFonts w:ascii="Wingdings" w:hAnsi="Wingdings" w:hint="default"/>
+      </w:rPr>
+    </w:lvl>
+    <w:lvl w:ilvl="3" w:tplc="04090001" w:tentative="1">
+      <w:start w:val="1"/>
+      <w:numFmt w:val="bullet"/>
+      <w:lvlText w:val=""/>
+      <w:lvlJc w:val="left"/>
+      <w:pPr>
+        <w:ind w:left="5760" w:hanging="360"/>
+      </w:pPr>
+      <w:rPr>
+        <w:rFonts w:ascii="Symbol" w:hAnsi="Symbol" w:hint="default"/>
+      </w:rPr>
+    </w:lvl>
+    <w:lvl w:ilvl="4" w:tplc="04090003" w:tentative="1">
+      <w:start w:val="1"/>
+      <w:numFmt w:val="bullet"/>
+      <w:lvlText w:val="o"/>
+      <w:lvlJc w:val="left"/>
+      <w:pPr>
+        <w:ind w:left="6480" w:hanging="360"/>
+      </w:pPr>
+      <w:rPr>
+        <w:rFonts w:ascii="Courier New" w:hAnsi="Courier New" w:cs="Courier New" w:hint="default"/>
+      </w:rPr>
+    </w:lvl>
+    <w:lvl w:ilvl="5" w:tplc="04090005" w:tentative="1">
+      <w:start w:val="1"/>
+      <w:numFmt w:val="bullet"/>
+      <w:lvlText w:val=""/>
+      <w:lvlJc w:val="left"/>
+      <w:pPr>
+        <w:ind w:left="7200" w:hanging="360"/>
+      </w:pPr>
+      <w:rPr>
+        <w:rFonts w:ascii="Wingdings" w:hAnsi="Wingdings" w:hint="default"/>
+      </w:rPr>
+    </w:lvl>
+    <w:lvl w:ilvl="6" w:tplc="04090001" w:tentative="1">
+      <w:start w:val="1"/>
+      <w:numFmt w:val="bullet"/>
+      <w:lvlText w:val=""/>
+      <w:lvlJc w:val="left"/>
+      <w:pPr>
+        <w:ind w:left="7920" w:hanging="360"/>
+      </w:pPr>
+      <w:rPr>
+        <w:rFonts w:ascii="Symbol" w:hAnsi="Symbol" w:hint="default"/>
+      </w:rPr>
+    </w:lvl>
+    <w:lvl w:ilvl="7" w:tplc="04090003" w:tentative="1">
+      <w:start w:val="1"/>
+      <w:numFmt w:val="bullet"/>
+      <w:lvlText w:val="o"/>
+      <w:lvlJc w:val="left"/>
+      <w:pPr>
+        <w:ind w:left="8640" w:hanging="360"/>
+      </w:pPr>
+      <w:rPr>
+        <w:rFonts w:ascii="Courier New" w:hAnsi="Courier New" w:cs="Courier New" w:hint="default"/>
+      </w:rPr>
+    </w:lvl>
+    <w:lvl w:ilvl="8" w:tplc="04090005" w:tentative="1">
+      <w:start w:val="1"/>
+      <w:numFmt w:val="bullet"/>
+      <w:lvlText w:val=""/>
+      <w:lvlJc w:val="left"/>
+      <w:pPr>
+        <w:ind w:left="9360" w:hanging="360"/>
+      </w:pPr>
+      <w:rPr>
+        <w:rFonts w:ascii="Wingdings" w:hAnsi="Wingdings" w:hint="default"/>
+      </w:rPr>
+    </w:lvl>
+  </w:abstractNum>
+  <w:abstractNum w:abstractNumId="3" w15:restartNumberingAfterBreak="0">
+    <w:nsid w:val="28807BAF"/>
+    <w:multiLevelType w:val="hybridMultilevel"/>
+    <w:tmpl w:val="824AE79A"/>
+    <w:lvl w:ilvl="0" w:tplc="D34E0886">
+      <w:start w:val="1"/>
+      <w:numFmt w:val="bullet"/>
+      <w:lvlText w:val=""/>
+      <w:lvlJc w:val="left"/>
+      <w:pPr>
+        <w:ind w:left="720" w:hanging="360"/>
+      </w:pPr>
+      <w:rPr>
+        <w:rFonts w:ascii="Symbol" w:hAnsi="Symbol" w:hint="default"/>
+      </w:rPr>
+    </w:lvl>
+    <w:lvl w:ilvl="1" w:tplc="04090003">
+      <w:start w:val="1"/>
+      <w:numFmt w:val="bullet"/>
+      <w:lvlText w:val="o"/>
+      <w:lvlJc w:val="left"/>
+      <w:pPr>
+        <w:ind w:left="1440" w:hanging="360"/>
+      </w:pPr>
+      <w:rPr>
+        <w:rFonts w:ascii="Courier New" w:hAnsi="Courier New" w:cs="Courier New" w:hint="default"/>
+      </w:rPr>
+    </w:lvl>
+    <w:lvl w:ilvl="2" w:tplc="04090005" w:tentative="1">
+      <w:start w:val="1"/>
+      <w:numFmt w:val="bullet"/>
+      <w:lvlText w:val=""/>
+      <w:lvlJc w:val="left"/>
+      <w:pPr>
+        <w:ind w:left="2160" w:hanging="360"/>
+      </w:pPr>
+      <w:rPr>
+        <w:rFonts w:ascii="Wingdings" w:hAnsi="Wingdings" w:hint="default"/>
+      </w:rPr>
+    </w:lvl>
+    <w:lvl w:ilvl="3" w:tplc="04090001" w:tentative="1">
+      <w:start w:val="1"/>
+      <w:numFmt w:val="bullet"/>
+      <w:lvlText w:val=""/>
+      <w:lvlJc w:val="left"/>
+      <w:pPr>
+        <w:ind w:left="2880" w:hanging="360"/>
+      </w:pPr>
+      <w:rPr>
+        <w:rFonts w:ascii="Symbol" w:hAnsi="Symbol" w:hint="default"/>
+      </w:rPr>
+    </w:lvl>
+    <w:lvl w:ilvl="4" w:tplc="04090003" w:tentative="1">
+      <w:start w:val="1"/>
+      <w:numFmt w:val="bullet"/>
+      <w:lvlText w:val="o"/>
+      <w:lvlJc w:val="left"/>
+      <w:pPr>
+        <w:ind w:left="3600" w:hanging="360"/>
+      </w:pPr>
+      <w:rPr>
+        <w:rFonts w:ascii="Courier New" w:hAnsi="Courier New" w:cs="Courier New" w:hint="default"/>
+      </w:rPr>
+    </w:lvl>
+    <w:lvl w:ilvl="5" w:tplc="04090005" w:tentative="1">
+      <w:start w:val="1"/>
+      <w:numFmt w:val="bullet"/>
+      <w:lvlText w:val=""/>
+      <w:lvlJc w:val="left"/>
+      <w:pPr>
+        <w:ind w:left="4320" w:hanging="360"/>
+      </w:pPr>
+      <w:rPr>
+        <w:rFonts w:ascii="Wingdings" w:hAnsi="Wingdings" w:hint="default"/>
+      </w:rPr>
+    </w:lvl>
+    <w:lvl w:ilvl="6" w:tplc="04090001" w:tentative="1">
+      <w:start w:val="1"/>
+      <w:numFmt w:val="bullet"/>
+      <w:lvlText w:val=""/>
+      <w:lvlJc w:val="left"/>
+      <w:pPr>
+        <w:ind w:left="5040" w:hanging="360"/>
+      </w:pPr>
+      <w:rPr>
+        <w:rFonts w:ascii="Symbol" w:hAnsi="Symbol" w:hint="default"/>
+      </w:rPr>
+    </w:lvl>
+    <w:lvl w:ilvl="7" w:tplc="04090003" w:tentative="1">
+      <w:start w:val="1"/>
+      <w:numFmt w:val="bullet"/>
+      <w:lvlText w:val="o"/>
+      <w:lvlJc w:val="left"/>
+      <w:pPr>
+        <w:ind w:left="5760" w:hanging="360"/>
+      </w:pPr>
+      <w:rPr>
+        <w:rFonts w:ascii="Courier New" w:hAnsi="Courier New" w:cs="Courier New" w:hint="default"/>
+      </w:rPr>
+    </w:lvl>
+    <w:lvl w:ilvl="8" w:tplc="04090005" w:tentative="1">
+      <w:start w:val="1"/>
+      <w:numFmt w:val="bullet"/>
+      <w:lvlText w:val=""/>
+      <w:lvlJc w:val="left"/>
+      <w:pPr>
+        <w:ind w:left="6480" w:hanging="360"/>
+      </w:pPr>
+      <w:rPr>
+        <w:rFonts w:ascii="Wingdings" w:hAnsi="Wingdings" w:hint="default"/>
+      </w:rPr>
+    </w:lvl>
+  </w:abstractNum>
+  <w:abstractNum w:abstractNumId="4" w15:restartNumberingAfterBreak="0">
+    <w:nsid w:val="2CC70C1E"/>
+    <w:multiLevelType w:val="hybridMultilevel"/>
+    <w:tmpl w:val="221838CE"/>
+    <w:lvl w:ilvl="0" w:tplc="04090001">
+      <w:start w:val="1"/>
+      <w:numFmt w:val="bullet"/>
+      <w:lvlText w:val=""/>
+      <w:lvlJc w:val="left"/>
+      <w:pPr>
+        <w:ind w:left="6540" w:hanging="360"/>
+      </w:pPr>
+      <w:rPr>
+        <w:rFonts w:ascii="Symbol" w:hAnsi="Symbol" w:hint="default"/>
+      </w:rPr>
+    </w:lvl>
+    <w:lvl w:ilvl="1" w:tplc="04090003" w:tentative="1">
+      <w:start w:val="1"/>
+      <w:numFmt w:val="bullet"/>
+      <w:lvlText w:val="o"/>
+      <w:lvlJc w:val="left"/>
+      <w:pPr>
+        <w:ind w:left="4380" w:hanging="360"/>
+      </w:pPr>
+      <w:rPr>
+        <w:rFonts w:ascii="Courier New" w:hAnsi="Courier New" w:cs="Courier New" w:hint="default"/>
+      </w:rPr>
+    </w:lvl>
+    <w:lvl w:ilvl="2" w:tplc="04090005" w:tentative="1">
+      <w:start w:val="1"/>
+      <w:numFmt w:val="bullet"/>
+      <w:lvlText w:val=""/>
+      <w:lvlJc w:val="left"/>
+      <w:pPr>
+        <w:ind w:left="5100" w:hanging="360"/>
+      </w:pPr>
+      <w:rPr>
+        <w:rFonts w:ascii="Wingdings" w:hAnsi="Wingdings" w:hint="default"/>
+      </w:rPr>
+    </w:lvl>
+    <w:lvl w:ilvl="3" w:tplc="04090001" w:tentative="1">
+      <w:start w:val="1"/>
+      <w:numFmt w:val="bullet"/>
+      <w:lvlText w:val=""/>
+      <w:lvlJc w:val="left"/>
+      <w:pPr>
+        <w:ind w:left="5820" w:hanging="360"/>
+      </w:pPr>
+      <w:rPr>
+        <w:rFonts w:ascii="Symbol" w:hAnsi="Symbol" w:hint="default"/>
+      </w:rPr>
+    </w:lvl>
+    <w:lvl w:ilvl="4" w:tplc="04090003" w:tentative="1">
+      <w:start w:val="1"/>
+      <w:numFmt w:val="bullet"/>
+      <w:lvlText w:val="o"/>
+      <w:lvlJc w:val="left"/>
+      <w:pPr>
+        <w:ind w:left="6540" w:hanging="360"/>
+      </w:pPr>
+      <w:rPr>
+        <w:rFonts w:ascii="Courier New" w:hAnsi="Courier New" w:cs="Courier New" w:hint="default"/>
+      </w:rPr>
+    </w:lvl>
+    <w:lvl w:ilvl="5" w:tplc="04090005" w:tentative="1">
+      <w:start w:val="1"/>
+      <w:numFmt w:val="bullet"/>
+      <w:lvlText w:val=""/>
+      <w:lvlJc w:val="left"/>
+      <w:pPr>
+        <w:ind w:left="7260" w:hanging="360"/>
+      </w:pPr>
+      <w:rPr>
+        <w:rFonts w:ascii="Wingdings" w:hAnsi="Wingdings" w:hint="default"/>
+      </w:rPr>
+    </w:lvl>
+    <w:lvl w:ilvl="6" w:tplc="04090001" w:tentative="1">
+      <w:start w:val="1"/>
+      <w:numFmt w:val="bullet"/>
+      <w:lvlText w:val=""/>
+      <w:lvlJc w:val="left"/>
+      <w:pPr>
+        <w:ind w:left="7980" w:hanging="360"/>
+      </w:pPr>
+      <w:rPr>
+        <w:rFonts w:ascii="Symbol" w:hAnsi="Symbol" w:hint="default"/>
+      </w:rPr>
+    </w:lvl>
+    <w:lvl w:ilvl="7" w:tplc="04090003" w:tentative="1">
+      <w:start w:val="1"/>
+      <w:numFmt w:val="bullet"/>
+      <w:lvlText w:val="o"/>
+      <w:lvlJc w:val="left"/>
+      <w:pPr>
+        <w:ind w:left="8700" w:hanging="360"/>
+      </w:pPr>
+      <w:rPr>
+        <w:rFonts w:ascii="Courier New" w:hAnsi="Courier New" w:cs="Courier New" w:hint="default"/>
+      </w:rPr>
+    </w:lvl>
+    <w:lvl w:ilvl="8" w:tplc="04090005" w:tentative="1">
+      <w:start w:val="1"/>
+      <w:numFmt w:val="bullet"/>
+      <w:lvlText w:val=""/>
+      <w:lvlJc w:val="left"/>
+      <w:pPr>
+        <w:ind w:left="9420" w:hanging="360"/>
+      </w:pPr>
+      <w:rPr>
+        <w:rFonts w:ascii="Wingdings" w:hAnsi="Wingdings" w:hint="default"/>
+      </w:rPr>
+    </w:lvl>
+  </w:abstractNum>
+  <w:abstractNum w:abstractNumId="5" w15:restartNumberingAfterBreak="0">
+    <w:nsid w:val="3C374507"/>
+    <w:multiLevelType w:val="hybridMultilevel"/>
+    <w:tmpl w:val="B204DB80"/>
+    <w:lvl w:ilvl="0" w:tplc="04090001">
+      <w:start w:val="1"/>
+      <w:numFmt w:val="bullet"/>
+      <w:lvlText w:val=""/>
+      <w:lvlJc w:val="left"/>
+      <w:pPr>
+        <w:ind w:left="3600" w:hanging="360"/>
+      </w:pPr>
+      <w:rPr>
+        <w:rFonts w:ascii="Symbol" w:hAnsi="Symbol" w:hint="default"/>
+      </w:rPr>
+    </w:lvl>
+    <w:lvl w:ilvl="1" w:tplc="04090003" w:tentative="1">
+      <w:start w:val="1"/>
+      <w:numFmt w:val="bullet"/>
+      <w:lvlText w:val="o"/>
+      <w:lvlJc w:val="left"/>
+      <w:pPr>
+        <w:ind w:left="4320" w:hanging="360"/>
+      </w:pPr>
+      <w:rPr>
+        <w:rFonts w:ascii="Courier New" w:hAnsi="Courier New" w:cs="Courier New" w:hint="default"/>
+      </w:rPr>
+    </w:lvl>
+    <w:lvl w:ilvl="2" w:tplc="04090005" w:tentative="1">
+      <w:start w:val="1"/>
+      <w:numFmt w:val="bullet"/>
+      <w:lvlText w:val=""/>
+      <w:lvlJc w:val="left"/>
+      <w:pPr>
+        <w:ind w:left="5040" w:hanging="360"/>
+      </w:pPr>
+      <w:rPr>
+        <w:rFonts w:ascii="Wingdings" w:hAnsi="Wingdings" w:hint="default"/>
+      </w:rPr>
+    </w:lvl>
+    <w:lvl w:ilvl="3" w:tplc="04090001" w:tentative="1">
+      <w:start w:val="1"/>
+      <w:numFmt w:val="bullet"/>
+      <w:lvlText w:val=""/>
+      <w:lvlJc w:val="left"/>
+      <w:pPr>
+        <w:ind w:left="5760" w:hanging="360"/>
+      </w:pPr>
+      <w:rPr>
+        <w:rFonts w:ascii="Symbol" w:hAnsi="Symbol" w:hint="default"/>
+      </w:rPr>
+    </w:lvl>
+    <w:lvl w:ilvl="4" w:tplc="04090003" w:tentative="1">
+      <w:start w:val="1"/>
+      <w:numFmt w:val="bullet"/>
+      <w:lvlText w:val="o"/>
+      <w:lvlJc w:val="left"/>
+      <w:pPr>
+        <w:ind w:left="6480" w:hanging="360"/>
+      </w:pPr>
+      <w:rPr>
+        <w:rFonts w:ascii="Courier New" w:hAnsi="Courier New" w:cs="Courier New" w:hint="default"/>
+      </w:rPr>
+    </w:lvl>
+    <w:lvl w:ilvl="5" w:tplc="04090005" w:tentative="1">
+      <w:start w:val="1"/>
+      <w:numFmt w:val="bullet"/>
+      <w:lvlText w:val=""/>
+      <w:lvlJc w:val="left"/>
+      <w:pPr>
+        <w:ind w:left="7200" w:hanging="360"/>
+      </w:pPr>
+      <w:rPr>
+        <w:rFonts w:ascii="Wingdings" w:hAnsi="Wingdings" w:hint="default"/>
+      </w:rPr>
+    </w:lvl>
+    <w:lvl w:ilvl="6" w:tplc="04090001" w:tentative="1">
+      <w:start w:val="1"/>
+      <w:numFmt w:val="bullet"/>
+      <w:lvlText w:val=""/>
+      <w:lvlJc w:val="left"/>
+      <w:pPr>
+        <w:ind w:left="7920" w:hanging="360"/>
+      </w:pPr>
+      <w:rPr>
+        <w:rFonts w:ascii="Symbol" w:hAnsi="Symbol" w:hint="default"/>
+      </w:rPr>
+    </w:lvl>
+    <w:lvl w:ilvl="7" w:tplc="04090003" w:tentative="1">
+      <w:start w:val="1"/>
+      <w:numFmt w:val="bullet"/>
+      <w:lvlText w:val="o"/>
+      <w:lvlJc w:val="left"/>
+      <w:pPr>
+        <w:ind w:left="8640" w:hanging="360"/>
+      </w:pPr>
+      <w:rPr>
+        <w:rFonts w:ascii="Courier New" w:hAnsi="Courier New" w:cs="Courier New" w:hint="default"/>
+      </w:rPr>
+    </w:lvl>
+    <w:lvl w:ilvl="8" w:tplc="04090005" w:tentative="1">
+      <w:start w:val="1"/>
+      <w:numFmt w:val="bullet"/>
+      <w:lvlText w:val=""/>
+      <w:lvlJc w:val="left"/>
+      <w:pPr>
+        <w:ind w:left="9360" w:hanging="360"/>
+      </w:pPr>
+      <w:rPr>
+        <w:rFonts w:ascii="Wingdings" w:hAnsi="Wingdings" w:hint="default"/>
+      </w:rPr>
+    </w:lvl>
+  </w:abstractNum>
+  <w:abstractNum w:abstractNumId="6" w15:restartNumberingAfterBreak="0">
+    <w:nsid w:val="45476764"/>
+    <w:multiLevelType w:val="hybridMultilevel"/>
+    <w:tmpl w:val="546C37A8"/>
+    <w:lvl w:ilvl="0" w:tplc="04090001">
+      <w:start w:val="1"/>
+      <w:numFmt w:val="bullet"/>
+      <w:lvlText w:val=""/>
+      <w:lvlJc w:val="left"/>
+      <w:pPr>
+        <w:ind w:left="3600" w:hanging="360"/>
+      </w:pPr>
+      <w:rPr>
+        <w:rFonts w:ascii="Symbol" w:hAnsi="Symbol" w:hint="default"/>
+      </w:rPr>
+    </w:lvl>
+    <w:lvl w:ilvl="1" w:tplc="04090003" w:tentative="1">
+      <w:start w:val="1"/>
+      <w:numFmt w:val="bullet"/>
+      <w:lvlText w:val="o"/>
+      <w:lvlJc w:val="left"/>
+      <w:pPr>
+        <w:ind w:left="4320" w:hanging="360"/>
+      </w:pPr>
+      <w:rPr>
+        <w:rFonts w:ascii="Courier New" w:hAnsi="Courier New" w:cs="Courier New" w:hint="default"/>
+      </w:rPr>
+    </w:lvl>
+    <w:lvl w:ilvl="2" w:tplc="04090005" w:tentative="1">
+      <w:start w:val="1"/>
+      <w:numFmt w:val="bullet"/>
+      <w:lvlText w:val=""/>
+      <w:lvlJc w:val="left"/>
+      <w:pPr>
+        <w:ind w:left="5040" w:hanging="360"/>
+      </w:pPr>
+      <w:rPr>
+        <w:rFonts w:ascii="Wingdings" w:hAnsi="Wingdings" w:hint="default"/>
+      </w:rPr>
+    </w:lvl>
+    <w:lvl w:ilvl="3" w:tplc="04090001" w:tentative="1">
+      <w:start w:val="1"/>
+      <w:numFmt w:val="bullet"/>
+      <w:lvlText w:val=""/>
+      <w:lvlJc w:val="left"/>
+      <w:pPr>
+        <w:ind w:left="5760" w:hanging="360"/>
+      </w:pPr>
+      <w:rPr>
+        <w:rFonts w:ascii="Symbol" w:hAnsi="Symbol" w:hint="default"/>
+      </w:rPr>
+    </w:lvl>
+    <w:lvl w:ilvl="4" w:tplc="04090003" w:tentative="1">
+      <w:start w:val="1"/>
+      <w:numFmt w:val="bullet"/>
+      <w:lvlText w:val="o"/>
+      <w:lvlJc w:val="left"/>
+      <w:pPr>
+        <w:ind w:left="6480" w:hanging="360"/>
+      </w:pPr>
+      <w:rPr>
+        <w:rFonts w:ascii="Courier New" w:hAnsi="Courier New" w:cs="Courier New" w:hint="default"/>
+      </w:rPr>
+    </w:lvl>
+    <w:lvl w:ilvl="5" w:tplc="04090005" w:tentative="1">
+      <w:start w:val="1"/>
+      <w:numFmt w:val="bullet"/>
+      <w:lvlText w:val=""/>
+      <w:lvlJc w:val="left"/>
+      <w:pPr>
+        <w:ind w:left="7200" w:hanging="360"/>
+      </w:pPr>
+      <w:rPr>
+        <w:rFonts w:ascii="Wingdings" w:hAnsi="Wingdings" w:hint="default"/>
+      </w:rPr>
+    </w:lvl>
+    <w:lvl w:ilvl="6" w:tplc="04090001" w:tentative="1">
+      <w:start w:val="1"/>
+      <w:numFmt w:val="bullet"/>
+      <w:lvlText w:val=""/>
+      <w:lvlJc w:val="left"/>
+      <w:pPr>
+        <w:ind w:left="7920" w:hanging="360"/>
+      </w:pPr>
+      <w:rPr>
+        <w:rFonts w:ascii="Symbol" w:hAnsi="Symbol" w:hint="default"/>
+      </w:rPr>
+    </w:lvl>
+    <w:lvl w:ilvl="7" w:tplc="04090003" w:tentative="1">
+      <w:start w:val="1"/>
+      <w:numFmt w:val="bullet"/>
+      <w:lvlText w:val="o"/>
+      <w:lvlJc w:val="left"/>
+      <w:pPr>
+        <w:ind w:left="8640" w:hanging="360"/>
+      </w:pPr>
+      <w:rPr>
+        <w:rFonts w:ascii="Courier New" w:hAnsi="Courier New" w:cs="Courier New" w:hint="default"/>
+      </w:rPr>
+    </w:lvl>
+    <w:lvl w:ilvl="8" w:tplc="04090005" w:tentative="1">
+      <w:start w:val="1"/>
+      <w:numFmt w:val="bullet"/>
+      <w:lvlText w:val=""/>
+      <w:lvlJc w:val="left"/>
+      <w:pPr>
+        <w:ind w:left="9360" w:hanging="360"/>
+      </w:pPr>
+      <w:rPr>
+        <w:rFonts w:ascii="Wingdings" w:hAnsi="Wingdings" w:hint="default"/>
+      </w:rPr>
+    </w:lvl>
+  </w:abstractNum>
+  <w:abstractNum w:abstractNumId="7" w15:restartNumberingAfterBreak="0">
+    <w:nsid w:val="4D516DE9"/>
+    <w:multiLevelType w:val="hybridMultilevel"/>
+    <w:tmpl w:val="E2022544"/>
+    <w:lvl w:ilvl="0" w:tplc="D34E0886">
+      <w:start w:val="1"/>
+      <w:numFmt w:val="bullet"/>
+      <w:lvlText w:val=""/>
+      <w:lvlJc w:val="left"/>
+      <w:pPr>
+        <w:ind w:left="720" w:hanging="360"/>
+      </w:pPr>
+      <w:rPr>
+        <w:rFonts w:ascii="Symbol" w:hAnsi="Symbol" w:hint="default"/>
+      </w:rPr>
+    </w:lvl>
+    <w:lvl w:ilvl="1" w:tplc="04090003" w:tentative="1">
+      <w:start w:val="1"/>
+      <w:numFmt w:val="bullet"/>
+      <w:lvlText w:val="o"/>
+      <w:lvlJc w:val="left"/>
+      <w:pPr>
+        <w:ind w:left="4320" w:hanging="360"/>
+      </w:pPr>
+      <w:rPr>
+        <w:rFonts w:ascii="Courier New" w:hAnsi="Courier New" w:cs="Courier New" w:hint="default"/>
+      </w:rPr>
+    </w:lvl>
+    <w:lvl w:ilvl="2" w:tplc="04090005" w:tentative="1">
+      <w:start w:val="1"/>
+      <w:numFmt w:val="bullet"/>
+      <w:lvlText w:val=""/>
+      <w:lvlJc w:val="left"/>
+      <w:pPr>
+        <w:ind w:left="5040" w:hanging="360"/>
+      </w:pPr>
+      <w:rPr>
+        <w:rFonts w:ascii="Wingdings" w:hAnsi="Wingdings" w:hint="default"/>
+      </w:rPr>
+    </w:lvl>
+    <w:lvl w:ilvl="3" w:tplc="04090001" w:tentative="1">
+      <w:start w:val="1"/>
+      <w:numFmt w:val="bullet"/>
+      <w:lvlText w:val=""/>
+      <w:lvlJc w:val="left"/>
+      <w:pPr>
+        <w:ind w:left="5760" w:hanging="360"/>
+      </w:pPr>
+      <w:rPr>
+        <w:rFonts w:ascii="Symbol" w:hAnsi="Symbol" w:hint="default"/>
+      </w:rPr>
+    </w:lvl>
+    <w:lvl w:ilvl="4" w:tplc="04090003" w:tentative="1">
+      <w:start w:val="1"/>
+      <w:numFmt w:val="bullet"/>
+      <w:lvlText w:val="o"/>
+      <w:lvlJc w:val="left"/>
+      <w:pPr>
+        <w:ind w:left="6480" w:hanging="360"/>
+      </w:pPr>
+      <w:rPr>
+        <w:rFonts w:ascii="Courier New" w:hAnsi="Courier New" w:cs="Courier New" w:hint="default"/>
+      </w:rPr>
+    </w:lvl>
+    <w:lvl w:ilvl="5" w:tplc="04090005" w:tentative="1">
+      <w:start w:val="1"/>
+      <w:numFmt w:val="bullet"/>
+      <w:lvlText w:val=""/>
+      <w:lvlJc w:val="left"/>
+      <w:pPr>
+        <w:ind w:left="7200" w:hanging="360"/>
+      </w:pPr>
+      <w:rPr>
+        <w:rFonts w:ascii="Wingdings" w:hAnsi="Wingdings" w:hint="default"/>
+      </w:rPr>
+    </w:lvl>
+    <w:lvl w:ilvl="6" w:tplc="04090001" w:tentative="1">
+      <w:start w:val="1"/>
+      <w:numFmt w:val="bullet"/>
+      <w:lvlText w:val=""/>
+      <w:lvlJc w:val="left"/>
+      <w:pPr>
+        <w:ind w:left="7920" w:hanging="360"/>
+      </w:pPr>
+      <w:rPr>
+        <w:rFonts w:ascii="Symbol" w:hAnsi="Symbol" w:hint="default"/>
+      </w:rPr>
+    </w:lvl>
+    <w:lvl w:ilvl="7" w:tplc="04090003" w:tentative="1">
+      <w:start w:val="1"/>
+      <w:numFmt w:val="bullet"/>
+      <w:lvlText w:val="o"/>
+      <w:lvlJc w:val="left"/>
+      <w:pPr>
+        <w:ind w:left="8640" w:hanging="360"/>
+      </w:pPr>
+      <w:rPr>
+        <w:rFonts w:ascii="Courier New" w:hAnsi="Courier New" w:cs="Courier New" w:hint="default"/>
+      </w:rPr>
+    </w:lvl>
+    <w:lvl w:ilvl="8" w:tplc="04090005" w:tentative="1">
+      <w:start w:val="1"/>
+      <w:numFmt w:val="bullet"/>
+      <w:lvlText w:val=""/>
+      <w:lvlJc w:val="left"/>
+      <w:pPr>
+        <w:ind w:left="9360" w:hanging="360"/>
+      </w:pPr>
+      <w:rPr>
+        <w:rFonts w:ascii="Wingdings" w:hAnsi="Wingdings" w:hint="default"/>
+      </w:rPr>
+    </w:lvl>
+  </w:abstractNum>
+  <w:abstractNum w:abstractNumId="8" w15:restartNumberingAfterBreak="0">
+    <w:nsid w:val="523918C2"/>
+    <w:multiLevelType w:val="hybridMultilevel"/>
+    <w:tmpl w:val="1F7AE166"/>
+    <w:lvl w:ilvl="0" w:tplc="04090001">
+      <w:start w:val="1"/>
+      <w:numFmt w:val="bullet"/>
+      <w:lvlText w:val=""/>
+      <w:lvlJc w:val="left"/>
+      <w:pPr>
+        <w:ind w:left="3600" w:hanging="360"/>
+      </w:pPr>
+      <w:rPr>
+        <w:rFonts w:ascii="Symbol" w:hAnsi="Symbol" w:hint="default"/>
+      </w:rPr>
+    </w:lvl>
+    <w:lvl w:ilvl="1" w:tplc="04090003" w:tentative="1">
+      <w:start w:val="1"/>
+      <w:numFmt w:val="bullet"/>
+      <w:lvlText w:val="o"/>
+      <w:lvlJc w:val="left"/>
+      <w:pPr>
+        <w:ind w:left="4320" w:hanging="360"/>
+      </w:pPr>
+      <w:rPr>
+        <w:rFonts w:ascii="Courier New" w:hAnsi="Courier New" w:cs="Courier New" w:hint="default"/>
+      </w:rPr>
+    </w:lvl>
+    <w:lvl w:ilvl="2" w:tplc="04090005" w:tentative="1">
+      <w:start w:val="1"/>
+      <w:numFmt w:val="bullet"/>
+      <w:lvlText w:val=""/>
+      <w:lvlJc w:val="left"/>
+      <w:pPr>
+        <w:ind w:left="5040" w:hanging="360"/>
+      </w:pPr>
+      <w:rPr>
+        <w:rFonts w:ascii="Wingdings" w:hAnsi="Wingdings" w:hint="default"/>
+      </w:rPr>
+    </w:lvl>
+    <w:lvl w:ilvl="3" w:tplc="04090001" w:tentative="1">
+      <w:start w:val="1"/>
+      <w:numFmt w:val="bullet"/>
+      <w:lvlText w:val=""/>
+      <w:lvlJc w:val="left"/>
+      <w:pPr>
+        <w:ind w:left="5760" w:hanging="360"/>
+      </w:pPr>
+      <w:rPr>
+        <w:rFonts w:ascii="Symbol" w:hAnsi="Symbol" w:hint="default"/>
+      </w:rPr>
+    </w:lvl>
+    <w:lvl w:ilvl="4" w:tplc="04090003" w:tentative="1">
+      <w:start w:val="1"/>
+      <w:numFmt w:val="bullet"/>
+      <w:lvlText w:val="o"/>
+      <w:lvlJc w:val="left"/>
+      <w:pPr>
+        <w:ind w:left="6480" w:hanging="360"/>
+      </w:pPr>
+      <w:rPr>
+        <w:rFonts w:ascii="Courier New" w:hAnsi="Courier New" w:cs="Courier New" w:hint="default"/>
+      </w:rPr>
+    </w:lvl>
+    <w:lvl w:ilvl="5" w:tplc="04090005" w:tentative="1">
+      <w:start w:val="1"/>
+      <w:numFmt w:val="bullet"/>
+      <w:lvlText w:val=""/>
+      <w:lvlJc w:val="left"/>
+      <w:pPr>
+        <w:ind w:left="7200" w:hanging="360"/>
+      </w:pPr>
+      <w:rPr>
+        <w:rFonts w:ascii="Wingdings" w:hAnsi="Wingdings" w:hint="default"/>
+      </w:rPr>
+    </w:lvl>
+    <w:lvl w:ilvl="6" w:tplc="04090001" w:tentative="1">
+      <w:start w:val="1"/>
+      <w:numFmt w:val="bullet"/>
+      <w:lvlText w:val=""/>
+      <w:lvlJc w:val="left"/>
+      <w:pPr>
+        <w:ind w:left="7920" w:hanging="360"/>
+      </w:pPr>
+      <w:rPr>
+        <w:rFonts w:ascii="Symbol" w:hAnsi="Symbol" w:hint="default"/>
+      </w:rPr>
+    </w:lvl>
+    <w:lvl w:ilvl="7" w:tplc="04090003" w:tentative="1">
+      <w:start w:val="1"/>
+      <w:numFmt w:val="bullet"/>
+      <w:lvlText w:val="o"/>
+      <w:lvlJc w:val="left"/>
+      <w:pPr>
+        <w:ind w:left="8640" w:hanging="360"/>
+      </w:pPr>
+      <w:rPr>
+        <w:rFonts w:ascii="Courier New" w:hAnsi="Courier New" w:cs="Courier New" w:hint="default"/>
+      </w:rPr>
+    </w:lvl>
+    <w:lvl w:ilvl="8" w:tplc="04090005" w:tentative="1">
+      <w:start w:val="1"/>
+      <w:numFmt w:val="bullet"/>
+      <w:lvlText w:val=""/>
+      <w:lvlJc w:val="left"/>
+      <w:pPr>
+        <w:ind w:left="9360" w:hanging="360"/>
+      </w:pPr>
+      <w:rPr>
+        <w:rFonts w:ascii="Wingdings" w:hAnsi="Wingdings" w:hint="default"/>
+      </w:rPr>
+    </w:lvl>
+  </w:abstractNum>
+  <w:abstractNum w:abstractNumId="9" w15:restartNumberingAfterBreak="0">
+    <w:nsid w:val="55F43B9B"/>
+    <w:multiLevelType w:val="hybridMultilevel"/>
+    <w:tmpl w:val="D89A0DC6"/>
+    <w:lvl w:ilvl="0" w:tplc="04090001">
+      <w:start w:val="1"/>
+      <w:numFmt w:val="bullet"/>
+      <w:lvlText w:val=""/>
+      <w:lvlJc w:val="left"/>
+      <w:pPr>
+        <w:ind w:left="6480" w:hanging="360"/>
+      </w:pPr>
+      <w:rPr>
+        <w:rFonts w:ascii="Symbol" w:hAnsi="Symbol" w:hint="default"/>
+      </w:rPr>
+    </w:lvl>
+    <w:lvl w:ilvl="1" w:tplc="04090003" w:tentative="1">
+      <w:start w:val="1"/>
+      <w:numFmt w:val="bullet"/>
+      <w:lvlText w:val="o"/>
+      <w:lvlJc w:val="left"/>
+      <w:pPr>
+        <w:ind w:left="4320" w:hanging="360"/>
+      </w:pPr>
+      <w:rPr>
+        <w:rFonts w:ascii="Courier New" w:hAnsi="Courier New" w:cs="Courier New" w:hint="default"/>
+      </w:rPr>
+    </w:lvl>
+    <w:lvl w:ilvl="2" w:tplc="04090005" w:tentative="1">
+      <w:start w:val="1"/>
+      <w:numFmt w:val="bullet"/>
+      <w:lvlText w:val=""/>
+      <w:lvlJc w:val="left"/>
+      <w:pPr>
+        <w:ind w:left="5040" w:hanging="360"/>
+      </w:pPr>
+      <w:rPr>
+        <w:rFonts w:ascii="Wingdings" w:hAnsi="Wingdings" w:hint="default"/>
+      </w:rPr>
+    </w:lvl>
+    <w:lvl w:ilvl="3" w:tplc="04090001" w:tentative="1">
+      <w:start w:val="1"/>
+      <w:numFmt w:val="bullet"/>
+      <w:lvlText w:val=""/>
+      <w:lvlJc w:val="left"/>
+      <w:pPr>
+        <w:ind w:left="5760" w:hanging="360"/>
+      </w:pPr>
+      <w:rPr>
+        <w:rFonts w:ascii="Symbol" w:hAnsi="Symbol" w:hint="default"/>
+      </w:rPr>
+    </w:lvl>
+    <w:lvl w:ilvl="4" w:tplc="04090003" w:tentative="1">
+      <w:start w:val="1"/>
+      <w:numFmt w:val="bullet"/>
+      <w:lvlText w:val="o"/>
+      <w:lvlJc w:val="left"/>
+      <w:pPr>
+        <w:ind w:left="6480" w:hanging="360"/>
+      </w:pPr>
+      <w:rPr>
+        <w:rFonts w:ascii="Courier New" w:hAnsi="Courier New" w:cs="Courier New" w:hint="default"/>
+      </w:rPr>
+    </w:lvl>
+    <w:lvl w:ilvl="5" w:tplc="04090005" w:tentative="1">
+      <w:start w:val="1"/>
+      <w:numFmt w:val="bullet"/>
+      <w:lvlText w:val=""/>
+      <w:lvlJc w:val="left"/>
+      <w:pPr>
+        <w:ind w:left="7200" w:hanging="360"/>
+      </w:pPr>
+      <w:rPr>
+        <w:rFonts w:ascii="Wingdings" w:hAnsi="Wingdings" w:hint="default"/>
+      </w:rPr>
+    </w:lvl>
+    <w:lvl w:ilvl="6" w:tplc="04090001" w:tentative="1">
+      <w:start w:val="1"/>
+      <w:numFmt w:val="bullet"/>
+      <w:lvlText w:val=""/>
+      <w:lvlJc w:val="left"/>
+      <w:pPr>
+        <w:ind w:left="7920" w:hanging="360"/>
+      </w:pPr>
+      <w:rPr>
+        <w:rFonts w:ascii="Symbol" w:hAnsi="Symbol" w:hint="default"/>
+      </w:rPr>
+    </w:lvl>
+    <w:lvl w:ilvl="7" w:tplc="04090003" w:tentative="1">
+      <w:start w:val="1"/>
+      <w:numFmt w:val="bullet"/>
+      <w:lvlText w:val="o"/>
+      <w:lvlJc w:val="left"/>
+      <w:pPr>
+        <w:ind w:left="8640" w:hanging="360"/>
+      </w:pPr>
+      <w:rPr>
+        <w:rFonts w:ascii="Courier New" w:hAnsi="Courier New" w:cs="Courier New" w:hint="default"/>
+      </w:rPr>
+    </w:lvl>
+    <w:lvl w:ilvl="8" w:tplc="04090005" w:tentative="1">
+      <w:start w:val="1"/>
+      <w:numFmt w:val="bullet"/>
+      <w:lvlText w:val=""/>
+      <w:lvlJc w:val="left"/>
+      <w:pPr>
+        <w:ind w:left="9360" w:hanging="360"/>
+      </w:pPr>
+      <w:rPr>
+        <w:rFonts w:ascii="Wingdings" w:hAnsi="Wingdings" w:hint="default"/>
+      </w:rPr>
+    </w:lvl>
+  </w:abstractNum>
+  <w:abstractNum w:abstractNumId="10" w15:restartNumberingAfterBreak="0">
+    <w:nsid w:val="6E7C566F"/>
+    <w:multiLevelType w:val="hybridMultilevel"/>
+    <w:tmpl w:val="80D60AD4"/>
+    <w:lvl w:ilvl="0" w:tplc="04090019">
+      <w:start w:val="1"/>
+      <w:numFmt w:val="lowerLetter"/>
+      <w:lvlText w:val="%1."/>
+      <w:lvlJc w:val="left"/>
+      <w:pPr>
+        <w:ind w:left="720" w:hanging="360"/>
+      </w:pPr>
+      <w:rPr>
+        <w:rFonts w:hint="default"/>
+        <w:b w:val="0"/>
+      </w:rPr>
+    </w:lvl>
+    <w:lvl w:ilvl="1" w:tplc="04090019" w:tentative="1">
+      <w:start w:val="1"/>
+      <w:numFmt w:val="lowerLetter"/>
+      <w:lvlText w:val="%2."/>
+      <w:lvlJc w:val="left"/>
+      <w:pPr>
+        <w:ind w:left="1440" w:hanging="360"/>
+      </w:pPr>
+    </w:lvl>
+    <w:lvl w:ilvl="2" w:tplc="0409001B" w:tentative="1">
+      <w:start w:val="1"/>
+      <w:numFmt w:val="lowerRoman"/>
+      <w:lvlText w:val="%3."/>
+      <w:lvlJc w:val="right"/>
+      <w:pPr>
+        <w:ind w:left="2160" w:hanging="180"/>
+      </w:pPr>
+    </w:lvl>
+    <w:lvl w:ilvl="3" w:tplc="0409000F" w:tentative="1">
+      <w:start w:val="1"/>
+      <w:numFmt w:val="decimal"/>
+      <w:lvlText w:val="%4."/>
+      <w:lvlJc w:val="left"/>
+      <w:pPr>
+        <w:ind w:left="2880" w:hanging="360"/>
+      </w:pPr>
+    </w:lvl>
+    <w:lvl w:ilvl="4" w:tplc="04090019" w:tentative="1">
+      <w:start w:val="1"/>
+      <w:numFmt w:val="lowerLetter"/>
+      <w:lvlText w:val="%5."/>
+      <w:lvlJc w:val="left"/>
+      <w:pPr>
+        <w:ind w:left="3600" w:hanging="360"/>
+      </w:pPr>
+    </w:lvl>
+    <w:lvl w:ilvl="5" w:tplc="0409001B" w:tentative="1">
+      <w:start w:val="1"/>
+      <w:numFmt w:val="lowerRoman"/>
+      <w:lvlText w:val="%6."/>
+      <w:lvlJc w:val="right"/>
+      <w:pPr>
+        <w:ind w:left="4320" w:hanging="180"/>
+      </w:pPr>
+    </w:lvl>
+    <w:lvl w:ilvl="6" w:tplc="0409000F" w:tentative="1">
+      <w:start w:val="1"/>
+      <w:numFmt w:val="decimal"/>
+      <w:lvlText w:val="%7."/>
+      <w:lvlJc w:val="left"/>
+      <w:pPr>
+        <w:ind w:left="5040" w:hanging="360"/>
+      </w:pPr>
+    </w:lvl>
+    <w:lvl w:ilvl="7" w:tplc="04090019" w:tentative="1">
+      <w:start w:val="1"/>
+      <w:numFmt w:val="lowerLetter"/>
+      <w:lvlText w:val="%8."/>
+      <w:lvlJc w:val="left"/>
+      <w:pPr>
+        <w:ind w:left="5760" w:hanging="360"/>
+      </w:pPr>
+    </w:lvl>
+    <w:lvl w:ilvl="8" w:tplc="0409001B" w:tentative="1">
+      <w:start w:val="1"/>
+      <w:numFmt w:val="lowerRoman"/>
+      <w:lvlText w:val="%9."/>
+      <w:lvlJc w:val="right"/>
+      <w:pPr>
+        <w:ind w:left="6480" w:hanging="180"/>
+      </w:pPr>
+    </w:lvl>
+  </w:abstractNum>
+  <w:abstractNum w:abstractNumId="11" w15:restartNumberingAfterBreak="0">
+    <w:nsid w:val="7E817177"/>
+    <w:multiLevelType w:val="hybridMultilevel"/>
+    <w:tmpl w:val="AFCEFBC2"/>
+    <w:lvl w:ilvl="0" w:tplc="D34E0886">
+      <w:start w:val="1"/>
+      <w:numFmt w:val="bullet"/>
+      <w:lvlText w:val=""/>
+      <w:lvlJc w:val="left"/>
+      <w:pPr>
+        <w:ind w:left="720" w:hanging="360"/>
+      </w:pPr>
+      <w:rPr>
+        <w:rFonts w:ascii="Symbol" w:hAnsi="Symbol" w:hint="default"/>
+      </w:rPr>
+    </w:lvl>
+    <w:lvl w:ilvl="1" w:tplc="04090003">
+      <w:start w:val="1"/>
+      <w:numFmt w:val="bullet"/>
+      <w:lvlText w:val="o"/>
+      <w:lvlJc w:val="left"/>
+      <w:pPr>
+        <w:ind w:left="1440" w:hanging="360"/>
+      </w:pPr>
+      <w:rPr>
+        <w:rFonts w:ascii="Courier New" w:hAnsi="Courier New" w:cs="Courier New" w:hint="default"/>
+      </w:rPr>
+    </w:lvl>
+    <w:lvl w:ilvl="2" w:tplc="04090005" w:tentative="1">
+      <w:start w:val="1"/>
+      <w:numFmt w:val="bullet"/>
+      <w:lvlText w:val=""/>
+      <w:lvlJc w:val="left"/>
+      <w:pPr>
+        <w:ind w:left="2160" w:hanging="360"/>
+      </w:pPr>
+      <w:rPr>
+        <w:rFonts w:ascii="Wingdings" w:hAnsi="Wingdings" w:hint="default"/>
+      </w:rPr>
+    </w:lvl>
+    <w:lvl w:ilvl="3" w:tplc="04090001" w:tentative="1">
+      <w:start w:val="1"/>
+      <w:numFmt w:val="bullet"/>
+      <w:lvlText w:val=""/>
+      <w:lvlJc w:val="left"/>
+      <w:pPr>
+        <w:ind w:left="2880" w:hanging="360"/>
+      </w:pPr>
+      <w:rPr>
+        <w:rFonts w:ascii="Symbol" w:hAnsi="Symbol" w:hint="default"/>
+      </w:rPr>
+    </w:lvl>
+    <w:lvl w:ilvl="4" w:tplc="04090003" w:tentative="1">
+      <w:start w:val="1"/>
+      <w:numFmt w:val="bullet"/>
+      <w:lvlText w:val="o"/>
+      <w:lvlJc w:val="left"/>
+      <w:pPr>
+        <w:ind w:left="3600" w:hanging="360"/>
+      </w:pPr>
+      <w:rPr>
+        <w:rFonts w:ascii="Courier New" w:hAnsi="Courier New" w:cs="Courier New" w:hint="default"/>
+      </w:rPr>
+    </w:lvl>
+    <w:lvl w:ilvl="5" w:tplc="04090005" w:tentative="1">
+      <w:start w:val="1"/>
+      <w:numFmt w:val="bullet"/>
+      <w:lvlText w:val=""/>
+      <w:lvlJc w:val="left"/>
+      <w:pPr>
+        <w:ind w:left="4320" w:hanging="360"/>
+      </w:pPr>
+      <w:rPr>
+        <w:rFonts w:ascii="Wingdings" w:hAnsi="Wingdings" w:hint="default"/>
+      </w:rPr>
+    </w:lvl>
+    <w:lvl w:ilvl="6" w:tplc="04090001" w:tentative="1">
+      <w:start w:val="1"/>
+      <w:numFmt w:val="bullet"/>
+      <w:lvlText w:val=""/>
+      <w:lvlJc w:val="left"/>
+      <w:pPr>
+        <w:ind w:left="5040" w:hanging="360"/>
+      </w:pPr>
+      <w:rPr>
+        <w:rFonts w:ascii="Symbol" w:hAnsi="Symbol" w:hint="default"/>
+      </w:rPr>
+    </w:lvl>
+    <w:lvl w:ilvl="7" w:tplc="04090003" w:tentative="1">
+      <w:start w:val="1"/>
+      <w:numFmt w:val="bullet"/>
+      <w:lvlText w:val="o"/>
+      <w:lvlJc w:val="left"/>
+      <w:pPr>
+        <w:ind w:left="5760" w:hanging="360"/>
+      </w:pPr>
+      <w:rPr>
+        <w:rFonts w:ascii="Courier New" w:hAnsi="Courier New" w:cs="Courier New" w:hint="default"/>
+      </w:rPr>
+    </w:lvl>
+    <w:lvl w:ilvl="8" w:tplc="04090005" w:tentative="1">
+      <w:start w:val="1"/>
+      <w:numFmt w:val="bullet"/>
+      <w:lvlText w:val=""/>
+      <w:lvlJc w:val="left"/>
+      <w:pPr>
+        <w:ind w:left="6480" w:hanging="360"/>
+      </w:pPr>
+      <w:rPr>
+        <w:rFonts w:ascii="Wingdings" w:hAnsi="Wingdings" w:hint="default"/>
+      </w:rPr>
+    </w:lvl>
+  </w:abstractNum>
+  <w:abstractNum w:abstractNumId="12" w15:restartNumberingAfterBreak="0">
+    <w:nsid w:val="7F720414"/>
+    <w:multiLevelType w:val="hybridMultilevel"/>
+    <w:tmpl w:val="4720F4A2"/>
+    <w:lvl w:ilvl="0" w:tplc="D34E0886">
+      <w:start w:val="1"/>
+      <w:numFmt w:val="bullet"/>
+      <w:lvlText w:val=""/>
+      <w:lvlJc w:val="left"/>
+      <w:pPr>
+        <w:ind w:left="720" w:hanging="360"/>
+      </w:pPr>
+      <w:rPr>
+        <w:rFonts w:ascii="Symbol" w:hAnsi="Symbol" w:hint="default"/>
+      </w:rPr>
+    </w:lvl>
+    <w:lvl w:ilvl="1" w:tplc="04090003">
+      <w:start w:val="1"/>
+      <w:numFmt w:val="bullet"/>
+      <w:lvlText w:val="o"/>
+      <w:lvlJc w:val="left"/>
+      <w:pPr>
+        <w:ind w:left="1440" w:hanging="360"/>
+      </w:pPr>
+      <w:rPr>
+        <w:rFonts w:ascii="Courier New" w:hAnsi="Courier New" w:cs="Courier New" w:hint="default"/>
+      </w:rPr>
+    </w:lvl>
+    <w:lvl w:ilvl="2" w:tplc="04090005" w:tentative="1">
+      <w:start w:val="1"/>
+      <w:numFmt w:val="bullet"/>
+      <w:lvlText w:val=""/>
+      <w:lvlJc w:val="left"/>
+      <w:pPr>
+        <w:ind w:left="2160" w:hanging="360"/>
+      </w:pPr>
+      <w:rPr>
+        <w:rFonts w:ascii="Wingdings" w:hAnsi="Wingdings" w:hint="default"/>
+      </w:rPr>
+    </w:lvl>
+    <w:lvl w:ilvl="3" w:tplc="04090001" w:tentative="1">
+      <w:start w:val="1"/>
+      <w:numFmt w:val="bullet"/>
+      <w:lvlText w:val=""/>
+      <w:lvlJc w:val="left"/>
+      <w:pPr>
+        <w:ind w:left="2880" w:hanging="360"/>
+      </w:pPr>
+      <w:rPr>
+        <w:rFonts w:ascii="Symbol" w:hAnsi="Symbol" w:hint="default"/>
+      </w:rPr>
+    </w:lvl>
+    <w:lvl w:ilvl="4" w:tplc="04090003" w:tentative="1">
+      <w:start w:val="1"/>
+      <w:numFmt w:val="bullet"/>
+      <w:lvlText w:val="o"/>
+      <w:lvlJc w:val="left"/>
+      <w:pPr>
+        <w:ind w:left="3600" w:hanging="360"/>
+      </w:pPr>
+      <w:rPr>
+        <w:rFonts w:ascii="Courier New" w:hAnsi="Courier New" w:cs="Courier New" w:hint="default"/>
+      </w:rPr>
+    </w:lvl>
+    <w:lvl w:ilvl="5" w:tplc="04090005" w:tentative="1">
+      <w:start w:val="1"/>
+      <w:numFmt w:val="bullet"/>
+      <w:lvlText w:val=""/>
+      <w:lvlJc w:val="left"/>
+      <w:pPr>
+        <w:ind w:left="4320" w:hanging="360"/>
+      </w:pPr>
+      <w:rPr>
+        <w:rFonts w:ascii="Wingdings" w:hAnsi="Wingdings" w:hint="default"/>
+      </w:rPr>
+    </w:lvl>
+    <w:lvl w:ilvl="6" w:tplc="04090001" w:tentative="1">
+      <w:start w:val="1"/>
+      <w:numFmt w:val="bullet"/>
+      <w:lvlText w:val=""/>
+      <w:lvlJc w:val="left"/>
+      <w:pPr>
+        <w:ind w:left="5040" w:hanging="360"/>
+      </w:pPr>
+      <w:rPr>
+        <w:rFonts w:ascii="Symbol" w:hAnsi="Symbol" w:hint="default"/>
+      </w:rPr>
+    </w:lvl>
+    <w:lvl w:ilvl="7" w:tplc="04090003" w:tentative="1">
+      <w:start w:val="1"/>
+      <w:numFmt w:val="bullet"/>
+      <w:lvlText w:val="o"/>
+      <w:lvlJc w:val="left"/>
+      <w:pPr>
+        <w:ind w:left="5760" w:hanging="360"/>
+      </w:pPr>
+      <w:rPr>
+        <w:rFonts w:ascii="Courier New" w:hAnsi="Courier New" w:cs="Courier New" w:hint="default"/>
+      </w:rPr>
+    </w:lvl>
+    <w:lvl w:ilvl="8" w:tplc="04090005" w:tentative="1">
+      <w:start w:val="1"/>
+      <w:numFmt w:val="bullet"/>
+      <w:lvlText w:val=""/>
+      <w:lvlJc w:val="left"/>
+      <w:pPr>
+        <w:ind w:left="6480" w:hanging="360"/>
+      </w:pPr>
+      <w:rPr>
+        <w:rFonts w:ascii="Wingdings" w:hAnsi="Wingdings" w:hint="default"/>
+      </w:rPr>
+    </w:lvl>
+  </w:abstractNum>
   <w:num w:numId="1">
     <w:abstractNumId w:val="0"/>
+  </w:num>
+  <w:num w:numId="2">
+    <w:abstractNumId w:val="10"/>
+  </w:num>
+  <w:num w:numId="3">
+    <w:abstractNumId w:val="6"/>
+  </w:num>
+  <w:num w:numId="4">
+    <w:abstractNumId w:val="5"/>
+  </w:num>
+  <w:num w:numId="5">
+    <w:abstractNumId w:val="8"/>
+  </w:num>
+  <w:num w:numId="6">
+    <w:abstractNumId w:val="2"/>
+  </w:num>
+  <w:num w:numId="7">
+    <w:abstractNumId w:val="9"/>
+  </w:num>
+  <w:num w:numId="8">
+    <w:abstractNumId w:val="4"/>
+  </w:num>
+  <w:num w:numId="9">
+    <w:abstractNumId w:val="1"/>
+  </w:num>
+  <w:num w:numId="10">
+    <w:abstractNumId w:val="7"/>
+  </w:num>
+  <w:num w:numId="11">
+    <w:abstractNumId w:val="11"/>
+  </w:num>
+  <w:num w:numId="12">
+    <w:abstractNumId w:val="12"/>
+  </w:num>
+  <w:num w:numId="13">
+    <w:abstractNumId w:val="3"/>
   </w:num>
 </w:numbering>
 </file>

</xml_diff>